<commit_message>
Added custom user profile model, manager and migrations
</commit_message>
<xml_diff>
--- a/Gitbash Notes.docx
+++ b/Gitbash Notes.docx
@@ -10,52 +10,152 @@
         <w:spacing w:after="0" w:line="240" w:lineRule="auto"/>
         <w:rPr>
           <w:rFonts w:ascii="Lucida Console" w:hAnsi="Lucida Console" w:cs="Lucida Console"/>
-          <w:sz w:val="18"/>
-          <w:szCs w:val="18"/>
-        </w:rPr>
-      </w:pPr>
-      <w:r>
-        <w:rPr>
-          <w:rFonts w:ascii="Lucida Console" w:hAnsi="Lucida Console" w:cs="Lucida Console"/>
-          <w:sz w:val="18"/>
-          <w:szCs w:val="18"/>
-        </w:rPr>
-        <w:t>Open Gitbash to source folder</w:t>
-      </w:r>
-    </w:p>
-    <w:p>
-      <w:pPr>
-        <w:autoSpaceDE w:val="0"/>
-        <w:autoSpaceDN w:val="0"/>
-        <w:adjustRightInd w:val="0"/>
-        <w:spacing w:after="0" w:line="240" w:lineRule="auto"/>
-        <w:rPr>
-          <w:rFonts w:ascii="Lucida Console" w:hAnsi="Lucida Console" w:cs="Lucida Console"/>
-          <w:sz w:val="18"/>
-          <w:szCs w:val="18"/>
-        </w:rPr>
-      </w:pPr>
-    </w:p>
-    <w:p>
-      <w:pPr>
-        <w:autoSpaceDE w:val="0"/>
-        <w:autoSpaceDN w:val="0"/>
-        <w:adjustRightInd w:val="0"/>
-        <w:spacing w:after="0" w:line="240" w:lineRule="auto"/>
-        <w:rPr>
-          <w:rFonts w:ascii="Lucida Console" w:hAnsi="Lucida Console" w:cs="Lucida Console"/>
-          <w:sz w:val="18"/>
-          <w:szCs w:val="18"/>
-        </w:rPr>
-      </w:pPr>
-      <w:r>
-        <w:rPr>
-          <w:rFonts w:ascii="Lucida Console" w:hAnsi="Lucida Console" w:cs="Lucida Console"/>
-          <w:sz w:val="18"/>
-          <w:szCs w:val="18"/>
-        </w:rPr>
-        <w:t>$ vagrant ssh</w:t>
-      </w:r>
+          <w:b/>
+          <w:bCs/>
+          <w:sz w:val="18"/>
+          <w:szCs w:val="18"/>
+        </w:rPr>
+      </w:pPr>
+      <w:r>
+        <w:rPr>
+          <w:rFonts w:ascii="Lucida Console" w:hAnsi="Lucida Console" w:cs="Lucida Console"/>
+          <w:b/>
+          <w:bCs/>
+          <w:sz w:val="18"/>
+          <w:szCs w:val="18"/>
+        </w:rPr>
+        <w:t>Creating a Django App</w:t>
+      </w:r>
+    </w:p>
+    <w:p>
+      <w:pPr>
+        <w:autoSpaceDE w:val="0"/>
+        <w:autoSpaceDN w:val="0"/>
+        <w:adjustRightInd w:val="0"/>
+        <w:spacing w:after="0" w:line="240" w:lineRule="auto"/>
+        <w:rPr>
+          <w:rFonts w:ascii="Lucida Console" w:hAnsi="Lucida Console" w:cs="Lucida Console"/>
+          <w:sz w:val="18"/>
+          <w:szCs w:val="18"/>
+        </w:rPr>
+      </w:pPr>
+    </w:p>
+    <w:p>
+      <w:pPr>
+        <w:autoSpaceDE w:val="0"/>
+        <w:autoSpaceDN w:val="0"/>
+        <w:adjustRightInd w:val="0"/>
+        <w:spacing w:after="0" w:line="240" w:lineRule="auto"/>
+        <w:rPr>
+          <w:rFonts w:ascii="Lucida Console" w:hAnsi="Lucida Console" w:cs="Lucida Console"/>
+          <w:sz w:val="18"/>
+          <w:szCs w:val="18"/>
+        </w:rPr>
+      </w:pPr>
+      <w:r>
+        <w:rPr>
+          <w:rFonts w:ascii="Lucida Console" w:hAnsi="Lucida Console" w:cs="Lucida Console"/>
+          <w:sz w:val="18"/>
+          <w:szCs w:val="18"/>
+        </w:rPr>
+        <w:t xml:space="preserve">Open </w:t>
+      </w:r>
+      <w:proofErr w:type="spellStart"/>
+      <w:r>
+        <w:rPr>
+          <w:rFonts w:ascii="Lucida Console" w:hAnsi="Lucida Console" w:cs="Lucida Console"/>
+          <w:sz w:val="18"/>
+          <w:szCs w:val="18"/>
+        </w:rPr>
+        <w:t>Gitbash</w:t>
+      </w:r>
+      <w:proofErr w:type="spellEnd"/>
+      <w:r>
+        <w:rPr>
+          <w:rFonts w:ascii="Lucida Console" w:hAnsi="Lucida Console" w:cs="Lucida Console"/>
+          <w:sz w:val="18"/>
+          <w:szCs w:val="18"/>
+        </w:rPr>
+        <w:t xml:space="preserve"> to source folder</w:t>
+      </w:r>
+    </w:p>
+    <w:p>
+      <w:pPr>
+        <w:autoSpaceDE w:val="0"/>
+        <w:autoSpaceDN w:val="0"/>
+        <w:adjustRightInd w:val="0"/>
+        <w:spacing w:after="0" w:line="240" w:lineRule="auto"/>
+        <w:rPr>
+          <w:rFonts w:ascii="Lucida Console" w:hAnsi="Lucida Console" w:cs="Lucida Console"/>
+          <w:sz w:val="18"/>
+          <w:szCs w:val="18"/>
+        </w:rPr>
+      </w:pPr>
+    </w:p>
+    <w:p>
+      <w:pPr>
+        <w:autoSpaceDE w:val="0"/>
+        <w:autoSpaceDN w:val="0"/>
+        <w:adjustRightInd w:val="0"/>
+        <w:spacing w:after="0" w:line="240" w:lineRule="auto"/>
+        <w:rPr>
+          <w:rFonts w:ascii="Lucida Console" w:hAnsi="Lucida Console" w:cs="Lucida Console"/>
+          <w:sz w:val="18"/>
+          <w:szCs w:val="18"/>
+        </w:rPr>
+      </w:pPr>
+      <w:r>
+        <w:rPr>
+          <w:rFonts w:ascii="Lucida Console" w:hAnsi="Lucida Console" w:cs="Lucida Console"/>
+          <w:sz w:val="18"/>
+          <w:szCs w:val="18"/>
+        </w:rPr>
+        <w:t>To create virtual environment:</w:t>
+      </w:r>
+    </w:p>
+    <w:p>
+      <w:pPr>
+        <w:autoSpaceDE w:val="0"/>
+        <w:autoSpaceDN w:val="0"/>
+        <w:adjustRightInd w:val="0"/>
+        <w:spacing w:after="0" w:line="240" w:lineRule="auto"/>
+        <w:rPr>
+          <w:rFonts w:ascii="Lucida Console" w:hAnsi="Lucida Console" w:cs="Lucida Console"/>
+          <w:sz w:val="18"/>
+          <w:szCs w:val="18"/>
+        </w:rPr>
+      </w:pPr>
+    </w:p>
+    <w:p>
+      <w:pPr>
+        <w:autoSpaceDE w:val="0"/>
+        <w:autoSpaceDN w:val="0"/>
+        <w:adjustRightInd w:val="0"/>
+        <w:spacing w:after="0" w:line="240" w:lineRule="auto"/>
+        <w:rPr>
+          <w:rFonts w:ascii="Lucida Console" w:hAnsi="Lucida Console" w:cs="Lucida Console"/>
+          <w:sz w:val="18"/>
+          <w:szCs w:val="18"/>
+        </w:rPr>
+      </w:pPr>
+      <w:r>
+        <w:rPr>
+          <w:rFonts w:ascii="Lucida Console" w:hAnsi="Lucida Console" w:cs="Lucida Console"/>
+          <w:sz w:val="18"/>
+          <w:szCs w:val="18"/>
+        </w:rPr>
+        <w:t xml:space="preserve">$ vagrant </w:t>
+      </w:r>
+      <w:proofErr w:type="spellStart"/>
+      <w:r>
+        <w:rPr>
+          <w:rFonts w:ascii="Lucida Console" w:hAnsi="Lucida Console" w:cs="Lucida Console"/>
+          <w:sz w:val="18"/>
+          <w:szCs w:val="18"/>
+        </w:rPr>
+        <w:t>ssh</w:t>
+      </w:r>
+      <w:proofErr w:type="spellEnd"/>
     </w:p>
     <w:p>
       <w:pPr>
@@ -122,34 +222,53 @@
           <w:sz w:val="18"/>
           <w:szCs w:val="18"/>
         </w:rPr>
-        <w:t>python -m venv ~/env</w:t>
-      </w:r>
-    </w:p>
-    <w:p>
-      <w:pPr>
-        <w:autoSpaceDE w:val="0"/>
-        <w:autoSpaceDN w:val="0"/>
-        <w:adjustRightInd w:val="0"/>
-        <w:spacing w:after="0" w:line="240" w:lineRule="auto"/>
-        <w:rPr>
-          <w:rFonts w:ascii="Lucida Console" w:hAnsi="Lucida Console" w:cs="Lucida Console"/>
-          <w:sz w:val="18"/>
-          <w:szCs w:val="18"/>
-        </w:rPr>
-      </w:pPr>
-    </w:p>
-    <w:p>
-      <w:pPr>
-        <w:autoSpaceDE w:val="0"/>
-        <w:autoSpaceDN w:val="0"/>
-        <w:adjustRightInd w:val="0"/>
-        <w:spacing w:after="0" w:line="240" w:lineRule="auto"/>
-        <w:rPr>
-          <w:rFonts w:ascii="Lucida Console" w:hAnsi="Lucida Console" w:cs="Lucida Console"/>
-          <w:sz w:val="18"/>
-          <w:szCs w:val="18"/>
-        </w:rPr>
-      </w:pPr>
+        <w:t xml:space="preserve">python -m </w:t>
+      </w:r>
+      <w:proofErr w:type="spellStart"/>
+      <w:r>
+        <w:rPr>
+          <w:rFonts w:ascii="Lucida Console" w:hAnsi="Lucida Console" w:cs="Lucida Console"/>
+          <w:sz w:val="18"/>
+          <w:szCs w:val="18"/>
+        </w:rPr>
+        <w:t>venv</w:t>
+      </w:r>
+      <w:proofErr w:type="spellEnd"/>
+      <w:r>
+        <w:rPr>
+          <w:rFonts w:ascii="Lucida Console" w:hAnsi="Lucida Console" w:cs="Lucida Console"/>
+          <w:sz w:val="18"/>
+          <w:szCs w:val="18"/>
+        </w:rPr>
+        <w:t xml:space="preserve"> ~/env</w:t>
+      </w:r>
+    </w:p>
+    <w:p>
+      <w:pPr>
+        <w:autoSpaceDE w:val="0"/>
+        <w:autoSpaceDN w:val="0"/>
+        <w:adjustRightInd w:val="0"/>
+        <w:spacing w:after="0" w:line="240" w:lineRule="auto"/>
+        <w:rPr>
+          <w:rFonts w:ascii="Lucida Console" w:hAnsi="Lucida Console" w:cs="Lucida Console"/>
+          <w:sz w:val="18"/>
+          <w:szCs w:val="18"/>
+        </w:rPr>
+      </w:pPr>
+    </w:p>
+    <w:p>
+      <w:pPr>
+        <w:autoSpaceDE w:val="0"/>
+        <w:autoSpaceDN w:val="0"/>
+        <w:adjustRightInd w:val="0"/>
+        <w:spacing w:after="0" w:line="240" w:lineRule="auto"/>
+        <w:rPr>
+          <w:rFonts w:ascii="Lucida Console" w:hAnsi="Lucida Console" w:cs="Lucida Console"/>
+          <w:sz w:val="18"/>
+          <w:szCs w:val="18"/>
+        </w:rPr>
+      </w:pPr>
+      <w:commentRangeStart w:id="0"/>
       <w:r>
         <w:rPr>
           <w:rFonts w:ascii="Lucida Console" w:hAnsi="Lucida Console" w:cs="Lucida Console"/>
@@ -158,39 +277,12 @@
         </w:rPr>
         <w:t>source ~/env/bin/activate</w:t>
       </w:r>
-    </w:p>
-    <w:p>
-      <w:pPr>
-        <w:autoSpaceDE w:val="0"/>
-        <w:autoSpaceDN w:val="0"/>
-        <w:adjustRightInd w:val="0"/>
-        <w:spacing w:after="0" w:line="240" w:lineRule="auto"/>
-        <w:rPr>
-          <w:rFonts w:ascii="Lucida Console" w:hAnsi="Lucida Console" w:cs="Lucida Console"/>
-          <w:sz w:val="18"/>
-          <w:szCs w:val="18"/>
-        </w:rPr>
-      </w:pPr>
-    </w:p>
-    <w:p>
-      <w:pPr>
-        <w:autoSpaceDE w:val="0"/>
-        <w:autoSpaceDN w:val="0"/>
-        <w:adjustRightInd w:val="0"/>
-        <w:spacing w:after="0" w:line="240" w:lineRule="auto"/>
-        <w:rPr>
-          <w:rFonts w:ascii="Lucida Console" w:hAnsi="Lucida Console" w:cs="Lucida Console"/>
-          <w:sz w:val="18"/>
-          <w:szCs w:val="18"/>
-        </w:rPr>
-      </w:pPr>
-      <w:r>
-        <w:rPr>
-          <w:rFonts w:ascii="Lucida Console" w:hAnsi="Lucida Console" w:cs="Lucida Console"/>
-          <w:sz w:val="18"/>
-          <w:szCs w:val="18"/>
-        </w:rPr>
-        <w:t>Type deactivate if you want to come off the virtual environment</w:t>
+      <w:commentRangeEnd w:id="0"/>
+      <w:r>
+        <w:rPr>
+          <w:rStyle w:val="CommentReference"/>
+        </w:rPr>
+        <w:commentReference w:id="0"/>
       </w:r>
     </w:p>
     <w:p>
@@ -292,164 +384,1442 @@
           <w:sz w:val="18"/>
           <w:szCs w:val="18"/>
         </w:rPr>
-        <w:t>django-admin.py startproject profiles_project .</w:t>
-      </w:r>
-    </w:p>
-    <w:p>
-      <w:pPr>
-        <w:autoSpaceDE w:val="0"/>
-        <w:autoSpaceDN w:val="0"/>
-        <w:adjustRightInd w:val="0"/>
-        <w:spacing w:after="0" w:line="240" w:lineRule="auto"/>
-        <w:rPr>
-          <w:rFonts w:ascii="Lucida Console" w:hAnsi="Lucida Console" w:cs="Lucida Console"/>
-          <w:sz w:val="18"/>
-          <w:szCs w:val="18"/>
-        </w:rPr>
-      </w:pPr>
-    </w:p>
-    <w:p>
-      <w:pPr>
-        <w:autoSpaceDE w:val="0"/>
-        <w:autoSpaceDN w:val="0"/>
-        <w:adjustRightInd w:val="0"/>
-        <w:spacing w:after="0" w:line="240" w:lineRule="auto"/>
-        <w:rPr>
-          <w:rFonts w:ascii="Lucida Console" w:hAnsi="Lucida Console" w:cs="Lucida Console"/>
-          <w:sz w:val="18"/>
-          <w:szCs w:val="18"/>
-        </w:rPr>
-      </w:pPr>
-      <w:r>
-        <w:rPr>
-          <w:rFonts w:ascii="Lucida Console" w:hAnsi="Lucida Console" w:cs="Lucida Console"/>
-          <w:sz w:val="18"/>
-          <w:szCs w:val="18"/>
-        </w:rPr>
-        <w:t>python manage.py startapp profiles_api</w:t>
-      </w:r>
-    </w:p>
-    <w:p>
-      <w:pPr>
-        <w:autoSpaceDE w:val="0"/>
-        <w:autoSpaceDN w:val="0"/>
-        <w:adjustRightInd w:val="0"/>
-        <w:spacing w:after="0" w:line="240" w:lineRule="auto"/>
-        <w:rPr>
-          <w:rFonts w:ascii="Lucida Console" w:hAnsi="Lucida Console" w:cs="Lucida Console"/>
-          <w:sz w:val="18"/>
-          <w:szCs w:val="18"/>
-        </w:rPr>
-      </w:pPr>
-    </w:p>
-    <w:p>
-      <w:pPr>
-        <w:autoSpaceDE w:val="0"/>
-        <w:autoSpaceDN w:val="0"/>
-        <w:adjustRightInd w:val="0"/>
-        <w:spacing w:after="0" w:line="240" w:lineRule="auto"/>
-        <w:rPr>
-          <w:rFonts w:ascii="Lucida Console" w:hAnsi="Lucida Console" w:cs="Lucida Console"/>
-          <w:sz w:val="18"/>
-          <w:szCs w:val="18"/>
-        </w:rPr>
-      </w:pPr>
-      <w:r>
-        <w:rPr>
-          <w:rFonts w:ascii="Lucida Console" w:hAnsi="Lucida Console" w:cs="Lucida Console"/>
-          <w:sz w:val="18"/>
-          <w:szCs w:val="18"/>
-        </w:rPr>
-        <w:t>python manage.py runserver 0.0.0.0:8000</w:t>
-      </w:r>
-    </w:p>
-    <w:p>
-      <w:pPr>
-        <w:autoSpaceDE w:val="0"/>
-        <w:autoSpaceDN w:val="0"/>
-        <w:adjustRightInd w:val="0"/>
-        <w:spacing w:after="0" w:line="240" w:lineRule="auto"/>
-        <w:rPr>
-          <w:rFonts w:ascii="Lucida Console" w:hAnsi="Lucida Console" w:cs="Lucida Console"/>
-          <w:sz w:val="18"/>
-          <w:szCs w:val="18"/>
-        </w:rPr>
-      </w:pPr>
-    </w:p>
-    <w:p>
-      <w:pPr>
-        <w:autoSpaceDE w:val="0"/>
-        <w:autoSpaceDN w:val="0"/>
-        <w:adjustRightInd w:val="0"/>
-        <w:spacing w:after="0" w:line="240" w:lineRule="auto"/>
-        <w:rPr>
-          <w:rFonts w:ascii="Lucida Console" w:hAnsi="Lucida Console" w:cs="Lucida Console"/>
-          <w:sz w:val="18"/>
-          <w:szCs w:val="18"/>
-        </w:rPr>
-      </w:pPr>
-      <w:r>
-        <w:rPr>
-          <w:rFonts w:ascii="Lucida Console" w:hAnsi="Lucida Console" w:cs="Lucida Console"/>
-          <w:sz w:val="18"/>
-          <w:szCs w:val="18"/>
-        </w:rPr>
-        <w:t>Stop server = ctrl c</w:t>
-      </w:r>
-    </w:p>
-    <w:p>
-      <w:pPr>
-        <w:autoSpaceDE w:val="0"/>
-        <w:autoSpaceDN w:val="0"/>
-        <w:adjustRightInd w:val="0"/>
-        <w:spacing w:after="0" w:line="240" w:lineRule="auto"/>
-        <w:rPr>
-          <w:rFonts w:ascii="Lucida Console" w:hAnsi="Lucida Console" w:cs="Lucida Console"/>
-          <w:sz w:val="18"/>
-          <w:szCs w:val="18"/>
-        </w:rPr>
-      </w:pPr>
-    </w:p>
-    <w:p>
-      <w:pPr>
-        <w:autoSpaceDE w:val="0"/>
-        <w:autoSpaceDN w:val="0"/>
-        <w:adjustRightInd w:val="0"/>
-        <w:spacing w:after="0" w:line="240" w:lineRule="auto"/>
-        <w:rPr>
-          <w:rFonts w:ascii="Lucida Console" w:hAnsi="Lucida Console" w:cs="Lucida Console"/>
-          <w:sz w:val="18"/>
-          <w:szCs w:val="18"/>
-        </w:rPr>
-      </w:pPr>
-    </w:p>
-    <w:p>
-      <w:pPr>
-        <w:autoSpaceDE w:val="0"/>
-        <w:autoSpaceDN w:val="0"/>
-        <w:adjustRightInd w:val="0"/>
-        <w:spacing w:after="0" w:line="240" w:lineRule="auto"/>
-        <w:rPr>
-          <w:rFonts w:ascii="Lucida Console" w:hAnsi="Lucida Console" w:cs="Lucida Console"/>
-          <w:sz w:val="18"/>
-          <w:szCs w:val="18"/>
-        </w:rPr>
-      </w:pPr>
-    </w:p>
-    <w:p>
-      <w:pPr>
-        <w:autoSpaceDE w:val="0"/>
-        <w:autoSpaceDN w:val="0"/>
-        <w:adjustRightInd w:val="0"/>
-        <w:spacing w:after="0" w:line="240" w:lineRule="auto"/>
-        <w:rPr>
-          <w:rFonts w:ascii="Lucida Console" w:hAnsi="Lucida Console" w:cs="Lucida Console"/>
-          <w:sz w:val="18"/>
-          <w:szCs w:val="18"/>
-        </w:rPr>
-      </w:pPr>
+        <w:t xml:space="preserve">django-admin.py </w:t>
+      </w:r>
+      <w:proofErr w:type="spellStart"/>
+      <w:r>
+        <w:rPr>
+          <w:rFonts w:ascii="Lucida Console" w:hAnsi="Lucida Console" w:cs="Lucida Console"/>
+          <w:sz w:val="18"/>
+          <w:szCs w:val="18"/>
+        </w:rPr>
+        <w:t>startproject</w:t>
+      </w:r>
+      <w:proofErr w:type="spellEnd"/>
+      <w:r>
+        <w:rPr>
+          <w:rFonts w:ascii="Lucida Console" w:hAnsi="Lucida Console" w:cs="Lucida Console"/>
+          <w:sz w:val="18"/>
+          <w:szCs w:val="18"/>
+        </w:rPr>
+        <w:t xml:space="preserve"> profiles_</w:t>
+      </w:r>
+      <w:proofErr w:type="gramStart"/>
+      <w:r>
+        <w:rPr>
+          <w:rFonts w:ascii="Lucida Console" w:hAnsi="Lucida Console" w:cs="Lucida Console"/>
+          <w:sz w:val="18"/>
+          <w:szCs w:val="18"/>
+        </w:rPr>
+        <w:t>project .</w:t>
+      </w:r>
+      <w:proofErr w:type="gramEnd"/>
+    </w:p>
+    <w:p>
+      <w:pPr>
+        <w:autoSpaceDE w:val="0"/>
+        <w:autoSpaceDN w:val="0"/>
+        <w:adjustRightInd w:val="0"/>
+        <w:spacing w:after="0" w:line="240" w:lineRule="auto"/>
+        <w:rPr>
+          <w:rFonts w:ascii="Lucida Console" w:hAnsi="Lucida Console" w:cs="Lucida Console"/>
+          <w:sz w:val="18"/>
+          <w:szCs w:val="18"/>
+        </w:rPr>
+      </w:pPr>
+    </w:p>
+    <w:p>
+      <w:pPr>
+        <w:autoSpaceDE w:val="0"/>
+        <w:autoSpaceDN w:val="0"/>
+        <w:adjustRightInd w:val="0"/>
+        <w:spacing w:after="0" w:line="240" w:lineRule="auto"/>
+        <w:rPr>
+          <w:rFonts w:ascii="Lucida Console" w:hAnsi="Lucida Console" w:cs="Lucida Console"/>
+          <w:sz w:val="18"/>
+          <w:szCs w:val="18"/>
+        </w:rPr>
+      </w:pPr>
+      <w:r>
+        <w:rPr>
+          <w:rFonts w:ascii="Lucida Console" w:hAnsi="Lucida Console" w:cs="Lucida Console"/>
+          <w:sz w:val="18"/>
+          <w:szCs w:val="18"/>
+        </w:rPr>
+        <w:t xml:space="preserve">python manage.py </w:t>
+      </w:r>
+      <w:proofErr w:type="spellStart"/>
+      <w:r>
+        <w:rPr>
+          <w:rFonts w:ascii="Lucida Console" w:hAnsi="Lucida Console" w:cs="Lucida Console"/>
+          <w:sz w:val="18"/>
+          <w:szCs w:val="18"/>
+        </w:rPr>
+        <w:t>startapp</w:t>
+      </w:r>
+      <w:proofErr w:type="spellEnd"/>
+      <w:r>
+        <w:rPr>
+          <w:rFonts w:ascii="Lucida Console" w:hAnsi="Lucida Console" w:cs="Lucida Console"/>
+          <w:sz w:val="18"/>
+          <w:szCs w:val="18"/>
+        </w:rPr>
+        <w:t xml:space="preserve"> </w:t>
+      </w:r>
+      <w:proofErr w:type="spellStart"/>
+      <w:r>
+        <w:rPr>
+          <w:rFonts w:ascii="Lucida Console" w:hAnsi="Lucida Console" w:cs="Lucida Console"/>
+          <w:sz w:val="18"/>
+          <w:szCs w:val="18"/>
+        </w:rPr>
+        <w:t>profiles_api</w:t>
+      </w:r>
+      <w:proofErr w:type="spellEnd"/>
+    </w:p>
+    <w:p>
+      <w:pPr>
+        <w:autoSpaceDE w:val="0"/>
+        <w:autoSpaceDN w:val="0"/>
+        <w:adjustRightInd w:val="0"/>
+        <w:spacing w:after="0" w:line="240" w:lineRule="auto"/>
+        <w:rPr>
+          <w:rFonts w:ascii="Lucida Console" w:hAnsi="Lucida Console" w:cs="Lucida Console"/>
+          <w:sz w:val="18"/>
+          <w:szCs w:val="18"/>
+        </w:rPr>
+      </w:pPr>
+    </w:p>
+    <w:p>
+      <w:pPr>
+        <w:autoSpaceDE w:val="0"/>
+        <w:autoSpaceDN w:val="0"/>
+        <w:adjustRightInd w:val="0"/>
+        <w:spacing w:after="0" w:line="240" w:lineRule="auto"/>
+        <w:rPr>
+          <w:rFonts w:ascii="Lucida Console" w:hAnsi="Lucida Console" w:cs="Lucida Console"/>
+          <w:sz w:val="18"/>
+          <w:szCs w:val="18"/>
+        </w:rPr>
+      </w:pPr>
+      <w:commentRangeStart w:id="1"/>
+      <w:r>
+        <w:rPr>
+          <w:rFonts w:ascii="Lucida Console" w:hAnsi="Lucida Console" w:cs="Lucida Console"/>
+          <w:sz w:val="18"/>
+          <w:szCs w:val="18"/>
+        </w:rPr>
+        <w:t xml:space="preserve">python manage.py </w:t>
+      </w:r>
+      <w:proofErr w:type="spellStart"/>
+      <w:r>
+        <w:rPr>
+          <w:rFonts w:ascii="Lucida Console" w:hAnsi="Lucida Console" w:cs="Lucida Console"/>
+          <w:sz w:val="18"/>
+          <w:szCs w:val="18"/>
+        </w:rPr>
+        <w:t>runserver</w:t>
+      </w:r>
+      <w:proofErr w:type="spellEnd"/>
+      <w:r>
+        <w:rPr>
+          <w:rFonts w:ascii="Lucida Console" w:hAnsi="Lucida Console" w:cs="Lucida Console"/>
+          <w:sz w:val="18"/>
+          <w:szCs w:val="18"/>
+        </w:rPr>
+        <w:t xml:space="preserve"> 0.0.0.0:8000</w:t>
+      </w:r>
+      <w:commentRangeEnd w:id="1"/>
+      <w:r>
+        <w:rPr>
+          <w:rStyle w:val="CommentReference"/>
+        </w:rPr>
+        <w:commentReference w:id="1"/>
+      </w:r>
+    </w:p>
+    <w:p>
+      <w:pPr>
+        <w:autoSpaceDE w:val="0"/>
+        <w:autoSpaceDN w:val="0"/>
+        <w:adjustRightInd w:val="0"/>
+        <w:spacing w:after="0" w:line="240" w:lineRule="auto"/>
+        <w:rPr>
+          <w:rFonts w:ascii="Lucida Console" w:hAnsi="Lucida Console" w:cs="Lucida Console"/>
+          <w:sz w:val="18"/>
+          <w:szCs w:val="18"/>
+        </w:rPr>
+      </w:pPr>
+    </w:p>
+    <w:p>
+      <w:pPr>
+        <w:autoSpaceDE w:val="0"/>
+        <w:autoSpaceDN w:val="0"/>
+        <w:adjustRightInd w:val="0"/>
+        <w:spacing w:after="0" w:line="240" w:lineRule="auto"/>
+        <w:rPr>
+          <w:rFonts w:ascii="Lucida Console" w:hAnsi="Lucida Console" w:cs="Lucida Console"/>
+          <w:sz w:val="18"/>
+          <w:szCs w:val="18"/>
+        </w:rPr>
+      </w:pPr>
+      <w:r>
+        <w:rPr>
+          <w:rFonts w:ascii="Lucida Console" w:hAnsi="Lucida Console" w:cs="Lucida Console"/>
+          <w:sz w:val="18"/>
+          <w:szCs w:val="18"/>
+        </w:rPr>
+        <w:t xml:space="preserve">In local project </w:t>
+      </w:r>
+      <w:proofErr w:type="spellStart"/>
+      <w:r>
+        <w:rPr>
+          <w:rFonts w:ascii="Lucida Console" w:hAnsi="Lucida Console" w:cs="Lucida Console"/>
+          <w:sz w:val="18"/>
+          <w:szCs w:val="18"/>
+        </w:rPr>
+        <w:t>Gitbash</w:t>
+      </w:r>
+      <w:proofErr w:type="spellEnd"/>
+      <w:r>
+        <w:rPr>
+          <w:rFonts w:ascii="Lucida Console" w:hAnsi="Lucida Console" w:cs="Lucida Console"/>
+          <w:sz w:val="18"/>
+          <w:szCs w:val="18"/>
+        </w:rPr>
+        <w:t xml:space="preserve"> (not virtual environment):</w:t>
+      </w:r>
+    </w:p>
+    <w:p>
+      <w:pPr>
+        <w:autoSpaceDE w:val="0"/>
+        <w:autoSpaceDN w:val="0"/>
+        <w:adjustRightInd w:val="0"/>
+        <w:spacing w:after="0" w:line="240" w:lineRule="auto"/>
+        <w:rPr>
+          <w:rFonts w:ascii="Lucida Console" w:hAnsi="Lucida Console" w:cs="Lucida Console"/>
+          <w:sz w:val="18"/>
+          <w:szCs w:val="18"/>
+        </w:rPr>
+      </w:pPr>
+    </w:p>
+    <w:p>
+      <w:pPr>
+        <w:autoSpaceDE w:val="0"/>
+        <w:autoSpaceDN w:val="0"/>
+        <w:adjustRightInd w:val="0"/>
+        <w:spacing w:after="0" w:line="240" w:lineRule="auto"/>
+        <w:rPr>
+          <w:rFonts w:ascii="Lucida Console" w:hAnsi="Lucida Console" w:cs="Lucida Console"/>
+          <w:sz w:val="18"/>
+          <w:szCs w:val="18"/>
+        </w:rPr>
+      </w:pPr>
+      <w:r>
+        <w:rPr>
+          <w:rFonts w:ascii="Lucida Console" w:hAnsi="Lucida Console" w:cs="Lucida Console"/>
+          <w:sz w:val="18"/>
+          <w:szCs w:val="18"/>
+        </w:rPr>
+        <w:t xml:space="preserve">git </w:t>
+      </w:r>
+      <w:proofErr w:type="gramStart"/>
+      <w:r>
+        <w:rPr>
+          <w:rFonts w:ascii="Lucida Console" w:hAnsi="Lucida Console" w:cs="Lucida Console"/>
+          <w:sz w:val="18"/>
+          <w:szCs w:val="18"/>
+        </w:rPr>
+        <w:t>add .</w:t>
+      </w:r>
+      <w:proofErr w:type="gramEnd"/>
+    </w:p>
+    <w:p>
+      <w:pPr>
+        <w:autoSpaceDE w:val="0"/>
+        <w:autoSpaceDN w:val="0"/>
+        <w:adjustRightInd w:val="0"/>
+        <w:spacing w:after="0" w:line="240" w:lineRule="auto"/>
+        <w:rPr>
+          <w:rFonts w:ascii="Lucida Console" w:hAnsi="Lucida Console" w:cs="Lucida Console"/>
+          <w:sz w:val="18"/>
+          <w:szCs w:val="18"/>
+        </w:rPr>
+      </w:pPr>
+    </w:p>
+    <w:p>
+      <w:pPr>
+        <w:autoSpaceDE w:val="0"/>
+        <w:autoSpaceDN w:val="0"/>
+        <w:adjustRightInd w:val="0"/>
+        <w:spacing w:after="0" w:line="240" w:lineRule="auto"/>
+        <w:rPr>
+          <w:rFonts w:ascii="Lucida Console" w:hAnsi="Lucida Console" w:cs="Lucida Console"/>
+          <w:sz w:val="18"/>
+          <w:szCs w:val="18"/>
+        </w:rPr>
+      </w:pPr>
+      <w:r>
+        <w:rPr>
+          <w:rFonts w:ascii="Lucida Console" w:hAnsi="Lucida Console" w:cs="Lucida Console"/>
+          <w:sz w:val="18"/>
+          <w:szCs w:val="18"/>
+        </w:rPr>
+        <w:t xml:space="preserve">git commit -am "Created </w:t>
+      </w:r>
+      <w:proofErr w:type="spellStart"/>
+      <w:r>
+        <w:rPr>
+          <w:rFonts w:ascii="Lucida Console" w:hAnsi="Lucida Console" w:cs="Lucida Console"/>
+          <w:sz w:val="18"/>
+          <w:szCs w:val="18"/>
+        </w:rPr>
+        <w:t>django</w:t>
+      </w:r>
+      <w:proofErr w:type="spellEnd"/>
+      <w:r>
+        <w:rPr>
+          <w:rFonts w:ascii="Lucida Console" w:hAnsi="Lucida Console" w:cs="Lucida Console"/>
+          <w:sz w:val="18"/>
+          <w:szCs w:val="18"/>
+        </w:rPr>
+        <w:t xml:space="preserve"> project and app"</w:t>
+      </w:r>
+    </w:p>
+    <w:p>
+      <w:pPr>
+        <w:autoSpaceDE w:val="0"/>
+        <w:autoSpaceDN w:val="0"/>
+        <w:adjustRightInd w:val="0"/>
+        <w:spacing w:after="0" w:line="240" w:lineRule="auto"/>
+        <w:rPr>
+          <w:rFonts w:ascii="Lucida Console" w:hAnsi="Lucida Console" w:cs="Lucida Console"/>
+          <w:sz w:val="18"/>
+          <w:szCs w:val="18"/>
+        </w:rPr>
+      </w:pPr>
+    </w:p>
+    <w:p>
+      <w:pPr>
+        <w:autoSpaceDE w:val="0"/>
+        <w:autoSpaceDN w:val="0"/>
+        <w:adjustRightInd w:val="0"/>
+        <w:spacing w:after="0" w:line="240" w:lineRule="auto"/>
+        <w:rPr>
+          <w:rFonts w:ascii="Lucida Console" w:hAnsi="Lucida Console" w:cs="Lucida Console"/>
+          <w:sz w:val="18"/>
+          <w:szCs w:val="18"/>
+        </w:rPr>
+      </w:pPr>
+      <w:r>
+        <w:rPr>
+          <w:rFonts w:ascii="Lucida Console" w:hAnsi="Lucida Console" w:cs="Lucida Console"/>
+          <w:sz w:val="18"/>
+          <w:szCs w:val="18"/>
+        </w:rPr>
+        <w:t>$ git push origin</w:t>
+      </w:r>
+    </w:p>
+    <w:p>
+      <w:pPr>
+        <w:autoSpaceDE w:val="0"/>
+        <w:autoSpaceDN w:val="0"/>
+        <w:adjustRightInd w:val="0"/>
+        <w:spacing w:after="0" w:line="240" w:lineRule="auto"/>
+        <w:rPr>
+          <w:rFonts w:ascii="Lucida Console" w:hAnsi="Lucida Console" w:cs="Lucida Console"/>
+          <w:sz w:val="18"/>
+          <w:szCs w:val="18"/>
+        </w:rPr>
+      </w:pPr>
+    </w:p>
+    <w:p>
+      <w:pPr>
+        <w:autoSpaceDE w:val="0"/>
+        <w:autoSpaceDN w:val="0"/>
+        <w:adjustRightInd w:val="0"/>
+        <w:spacing w:after="0" w:line="240" w:lineRule="auto"/>
+        <w:rPr>
+          <w:rFonts w:ascii="Lucida Console" w:hAnsi="Lucida Console" w:cs="Lucida Console"/>
+          <w:sz w:val="18"/>
+          <w:szCs w:val="18"/>
+        </w:rPr>
+      </w:pPr>
+    </w:p>
+    <w:p>
+      <w:pPr>
+        <w:autoSpaceDE w:val="0"/>
+        <w:autoSpaceDN w:val="0"/>
+        <w:adjustRightInd w:val="0"/>
+        <w:spacing w:after="0" w:line="240" w:lineRule="auto"/>
+        <w:rPr>
+          <w:rFonts w:ascii="Lucida Console" w:hAnsi="Lucida Console" w:cs="Lucida Console"/>
+          <w:sz w:val="18"/>
+          <w:szCs w:val="18"/>
+        </w:rPr>
+      </w:pPr>
+    </w:p>
+    <w:p>
+      <w:pPr>
+        <w:autoSpaceDE w:val="0"/>
+        <w:autoSpaceDN w:val="0"/>
+        <w:adjustRightInd w:val="0"/>
+        <w:spacing w:after="0" w:line="240" w:lineRule="auto"/>
+        <w:rPr>
+          <w:rFonts w:ascii="Lucida Console" w:hAnsi="Lucida Console" w:cs="Lucida Console"/>
+          <w:b/>
+          <w:bCs/>
+          <w:sz w:val="18"/>
+          <w:szCs w:val="18"/>
+        </w:rPr>
+      </w:pPr>
+      <w:r>
+        <w:rPr>
+          <w:rFonts w:ascii="Lucida Console" w:hAnsi="Lucida Console" w:cs="Lucida Console"/>
+          <w:b/>
+          <w:bCs/>
+          <w:sz w:val="18"/>
+          <w:szCs w:val="18"/>
+        </w:rPr>
+        <w:t>Setting up the Database</w:t>
+      </w:r>
+      <w:r>
+        <w:rPr>
+          <w:rFonts w:ascii="Lucida Console" w:hAnsi="Lucida Console" w:cs="Lucida Console"/>
+          <w:b/>
+          <w:bCs/>
+          <w:sz w:val="18"/>
+          <w:szCs w:val="18"/>
+        </w:rPr>
+        <w:t xml:space="preserve">, </w:t>
+      </w:r>
+      <w:r>
+        <w:rPr>
+          <w:rFonts w:ascii="Lucida Console" w:hAnsi="Lucida Console" w:cs="Lucida Console"/>
+          <w:b/>
+          <w:bCs/>
+          <w:sz w:val="18"/>
+          <w:szCs w:val="18"/>
+        </w:rPr>
+        <w:t>Add a User Model Manager</w:t>
+      </w:r>
+    </w:p>
+    <w:p>
+      <w:pPr>
+        <w:autoSpaceDE w:val="0"/>
+        <w:autoSpaceDN w:val="0"/>
+        <w:adjustRightInd w:val="0"/>
+        <w:spacing w:after="0" w:line="240" w:lineRule="auto"/>
+        <w:rPr>
+          <w:rFonts w:ascii="Lucida Console" w:hAnsi="Lucida Console" w:cs="Lucida Console"/>
+          <w:b/>
+          <w:bCs/>
+          <w:sz w:val="18"/>
+          <w:szCs w:val="18"/>
+        </w:rPr>
+      </w:pPr>
+    </w:p>
+    <w:p>
+      <w:pPr>
+        <w:autoSpaceDE w:val="0"/>
+        <w:autoSpaceDN w:val="0"/>
+        <w:adjustRightInd w:val="0"/>
+        <w:spacing w:after="0" w:line="240" w:lineRule="auto"/>
+        <w:rPr>
+          <w:rFonts w:ascii="Lucida Console" w:hAnsi="Lucida Console" w:cs="Lucida Console"/>
+          <w:sz w:val="18"/>
+          <w:szCs w:val="18"/>
+        </w:rPr>
+      </w:pPr>
+    </w:p>
+    <w:p>
+      <w:pPr>
+        <w:autoSpaceDE w:val="0"/>
+        <w:autoSpaceDN w:val="0"/>
+        <w:adjustRightInd w:val="0"/>
+        <w:spacing w:after="0" w:line="240" w:lineRule="auto"/>
+        <w:rPr>
+          <w:rFonts w:ascii="Lucida Console" w:hAnsi="Lucida Console" w:cs="Lucida Console"/>
+          <w:sz w:val="18"/>
+          <w:szCs w:val="18"/>
+          <w:u w:val="single"/>
+        </w:rPr>
+      </w:pPr>
+      <w:r>
+        <w:rPr>
+          <w:rFonts w:ascii="Lucida Console" w:hAnsi="Lucida Console" w:cs="Lucida Console"/>
+          <w:sz w:val="18"/>
+          <w:szCs w:val="18"/>
+          <w:u w:val="single"/>
+        </w:rPr>
+        <w:t>User Profile Model</w:t>
+      </w:r>
+    </w:p>
+    <w:p>
+      <w:pPr>
+        <w:autoSpaceDE w:val="0"/>
+        <w:autoSpaceDN w:val="0"/>
+        <w:adjustRightInd w:val="0"/>
+        <w:spacing w:after="0" w:line="240" w:lineRule="auto"/>
+        <w:rPr>
+          <w:rFonts w:ascii="Lucida Console" w:hAnsi="Lucida Console" w:cs="Lucida Console"/>
+          <w:sz w:val="18"/>
+          <w:szCs w:val="18"/>
+          <w:u w:val="single"/>
+        </w:rPr>
+      </w:pPr>
+    </w:p>
+    <w:p>
+      <w:pPr>
+        <w:autoSpaceDE w:val="0"/>
+        <w:autoSpaceDN w:val="0"/>
+        <w:adjustRightInd w:val="0"/>
+        <w:spacing w:after="0" w:line="240" w:lineRule="auto"/>
+        <w:rPr>
+          <w:rFonts w:ascii="Lucida Console" w:hAnsi="Lucida Console" w:cs="Lucida Console"/>
+          <w:sz w:val="18"/>
+          <w:szCs w:val="18"/>
+          <w:u w:val="single"/>
+        </w:rPr>
+      </w:pPr>
+      <w:r>
+        <w:rPr>
+          <w:rFonts w:ascii="Lucida Console" w:hAnsi="Lucida Console" w:cs="Lucida Console"/>
+          <w:sz w:val="18"/>
+          <w:szCs w:val="18"/>
+          <w:u w:val="single"/>
+        </w:rPr>
+        <w:t>Not using Django standard which doesn’t allow a login as an email</w:t>
+      </w:r>
+    </w:p>
+    <w:p>
+      <w:pPr>
+        <w:autoSpaceDE w:val="0"/>
+        <w:autoSpaceDN w:val="0"/>
+        <w:adjustRightInd w:val="0"/>
+        <w:spacing w:after="0" w:line="240" w:lineRule="auto"/>
+        <w:rPr>
+          <w:rFonts w:ascii="Lucida Console" w:hAnsi="Lucida Console" w:cs="Lucida Console"/>
+          <w:sz w:val="18"/>
+          <w:szCs w:val="18"/>
+        </w:rPr>
+      </w:pPr>
+    </w:p>
+    <w:p>
+      <w:r>
+        <w:t xml:space="preserve">from </w:t>
+      </w:r>
+      <w:proofErr w:type="spellStart"/>
+      <w:r>
+        <w:t>django.db</w:t>
+      </w:r>
+      <w:proofErr w:type="spellEnd"/>
+      <w:r>
+        <w:t xml:space="preserve"> import models</w:t>
+      </w:r>
+    </w:p>
+    <w:p>
+      <w:r>
+        <w:t xml:space="preserve">from </w:t>
+      </w:r>
+      <w:proofErr w:type="spellStart"/>
+      <w:proofErr w:type="gramStart"/>
+      <w:r>
+        <w:t>django.contrib</w:t>
+      </w:r>
+      <w:proofErr w:type="gramEnd"/>
+      <w:r>
+        <w:t>.auth.models</w:t>
+      </w:r>
+      <w:proofErr w:type="spellEnd"/>
+      <w:r>
+        <w:t xml:space="preserve"> import </w:t>
+      </w:r>
+      <w:proofErr w:type="spellStart"/>
+      <w:r>
+        <w:t>AbstractBaseUser</w:t>
+      </w:r>
+      <w:proofErr w:type="spellEnd"/>
+    </w:p>
+    <w:p>
+      <w:r>
+        <w:t xml:space="preserve">from </w:t>
+      </w:r>
+      <w:proofErr w:type="spellStart"/>
+      <w:proofErr w:type="gramStart"/>
+      <w:r>
+        <w:t>django.contrib</w:t>
+      </w:r>
+      <w:proofErr w:type="gramEnd"/>
+      <w:r>
+        <w:t>.auth.models</w:t>
+      </w:r>
+      <w:proofErr w:type="spellEnd"/>
+      <w:r>
+        <w:t xml:space="preserve"> import </w:t>
+      </w:r>
+      <w:proofErr w:type="spellStart"/>
+      <w:r>
+        <w:t>PermissionsMixin</w:t>
+      </w:r>
+      <w:proofErr w:type="spellEnd"/>
+    </w:p>
+    <w:p>
+      <w:r>
+        <w:t xml:space="preserve">from </w:t>
+      </w:r>
+      <w:proofErr w:type="spellStart"/>
+      <w:proofErr w:type="gramStart"/>
+      <w:r>
+        <w:t>django.contrib</w:t>
+      </w:r>
+      <w:proofErr w:type="gramEnd"/>
+      <w:r>
+        <w:t>.auth.models</w:t>
+      </w:r>
+      <w:proofErr w:type="spellEnd"/>
+      <w:r>
+        <w:t xml:space="preserve"> import </w:t>
+      </w:r>
+      <w:proofErr w:type="spellStart"/>
+      <w:r>
+        <w:t>BaseUserManager</w:t>
+      </w:r>
+      <w:proofErr w:type="spellEnd"/>
     </w:p>
     <w:p/>
+    <w:p/>
+    <w:p>
+      <w:commentRangeStart w:id="2"/>
+      <w:r>
+        <w:t xml:space="preserve">class </w:t>
+      </w:r>
+      <w:proofErr w:type="spellStart"/>
+      <w:proofErr w:type="gramStart"/>
+      <w:r>
+        <w:t>UserProfileManager</w:t>
+      </w:r>
+      <w:proofErr w:type="spellEnd"/>
+      <w:r>
+        <w:t>(</w:t>
+      </w:r>
+      <w:proofErr w:type="spellStart"/>
+      <w:proofErr w:type="gramEnd"/>
+      <w:r>
+        <w:t>BaseUserManager</w:t>
+      </w:r>
+      <w:proofErr w:type="spellEnd"/>
+      <w:r>
+        <w:t>):</w:t>
+      </w:r>
+    </w:p>
+    <w:p>
+      <w:r>
+        <w:t xml:space="preserve">    """Manager for user profiles"""</w:t>
+      </w:r>
+    </w:p>
+    <w:p/>
+    <w:p>
+      <w:r>
+        <w:t xml:space="preserve">    def </w:t>
+      </w:r>
+      <w:proofErr w:type="spellStart"/>
+      <w:r>
+        <w:t>create_</w:t>
+      </w:r>
+      <w:proofErr w:type="gramStart"/>
+      <w:r>
+        <w:t>user</w:t>
+      </w:r>
+      <w:proofErr w:type="spellEnd"/>
+      <w:r>
+        <w:t>(</w:t>
+      </w:r>
+      <w:proofErr w:type="gramEnd"/>
+      <w:r>
+        <w:t>self, email, name, password=None):</w:t>
+      </w:r>
+    </w:p>
+    <w:p>
+      <w:r>
+        <w:t xml:space="preserve">        """Create a new user profile"""</w:t>
+      </w:r>
+    </w:p>
+    <w:p>
+      <w:r>
+        <w:t xml:space="preserve">        if not email:</w:t>
+      </w:r>
+    </w:p>
+    <w:p>
+      <w:r>
+        <w:lastRenderedPageBreak/>
+        <w:t xml:space="preserve">            raise </w:t>
+      </w:r>
+      <w:proofErr w:type="spellStart"/>
+      <w:proofErr w:type="gramStart"/>
+      <w:r>
+        <w:t>ValueError</w:t>
+      </w:r>
+      <w:proofErr w:type="spellEnd"/>
+      <w:r>
+        <w:t>(</w:t>
+      </w:r>
+      <w:proofErr w:type="gramEnd"/>
+      <w:r>
+        <w:t>'User must have an email address')</w:t>
+      </w:r>
+    </w:p>
+    <w:p/>
+    <w:p>
+      <w:r>
+        <w:t xml:space="preserve">        email = </w:t>
+      </w:r>
+      <w:proofErr w:type="spellStart"/>
+      <w:proofErr w:type="gramStart"/>
+      <w:r>
+        <w:t>self.normalize</w:t>
+      </w:r>
+      <w:proofErr w:type="gramEnd"/>
+      <w:r>
+        <w:t>_email</w:t>
+      </w:r>
+      <w:proofErr w:type="spellEnd"/>
+      <w:r>
+        <w:t>(email)</w:t>
+      </w:r>
+    </w:p>
+    <w:p>
+      <w:r>
+        <w:t xml:space="preserve">        user = </w:t>
+      </w:r>
+      <w:proofErr w:type="spellStart"/>
+      <w:proofErr w:type="gramStart"/>
+      <w:r>
+        <w:t>self.model</w:t>
+      </w:r>
+      <w:proofErr w:type="spellEnd"/>
+      <w:proofErr w:type="gramEnd"/>
+      <w:r>
+        <w:t>(email=email, name=name)</w:t>
+      </w:r>
+    </w:p>
+    <w:p/>
+    <w:p>
+      <w:r>
+        <w:t xml:space="preserve">        </w:t>
+      </w:r>
+      <w:proofErr w:type="spellStart"/>
+      <w:r>
+        <w:t>user.set_password</w:t>
+      </w:r>
+      <w:proofErr w:type="spellEnd"/>
+      <w:r>
+        <w:t>(password)</w:t>
+      </w:r>
+    </w:p>
+    <w:p>
+      <w:r>
+        <w:t xml:space="preserve">        </w:t>
+      </w:r>
+      <w:proofErr w:type="spellStart"/>
+      <w:proofErr w:type="gramStart"/>
+      <w:r>
+        <w:t>user.save</w:t>
+      </w:r>
+      <w:proofErr w:type="spellEnd"/>
+      <w:proofErr w:type="gramEnd"/>
+      <w:r>
+        <w:t>(using=self._</w:t>
+      </w:r>
+      <w:proofErr w:type="spellStart"/>
+      <w:r>
+        <w:t>db</w:t>
+      </w:r>
+      <w:proofErr w:type="spellEnd"/>
+      <w:r>
+        <w:t>)</w:t>
+      </w:r>
+    </w:p>
+    <w:p/>
+    <w:p>
+      <w:r>
+        <w:t xml:space="preserve">        return user</w:t>
+      </w:r>
+    </w:p>
+    <w:p/>
+    <w:p>
+      <w:r>
+        <w:t xml:space="preserve">    def </w:t>
+      </w:r>
+      <w:proofErr w:type="spellStart"/>
+      <w:r>
+        <w:t>create_</w:t>
+      </w:r>
+      <w:proofErr w:type="gramStart"/>
+      <w:r>
+        <w:t>superuser</w:t>
+      </w:r>
+      <w:proofErr w:type="spellEnd"/>
+      <w:r>
+        <w:t>(</w:t>
+      </w:r>
+      <w:proofErr w:type="gramEnd"/>
+      <w:r>
+        <w:t>self, email, name, password):</w:t>
+      </w:r>
+    </w:p>
+    <w:p>
+      <w:r>
+        <w:t xml:space="preserve">        """Create and save a new superuser with given details"""</w:t>
+      </w:r>
+    </w:p>
+    <w:p>
+      <w:r>
+        <w:t xml:space="preserve">        user = </w:t>
+      </w:r>
+      <w:proofErr w:type="spellStart"/>
+      <w:proofErr w:type="gramStart"/>
+      <w:r>
+        <w:t>self.create</w:t>
+      </w:r>
+      <w:proofErr w:type="gramEnd"/>
+      <w:r>
+        <w:t>_user</w:t>
+      </w:r>
+      <w:proofErr w:type="spellEnd"/>
+      <w:r>
+        <w:t>(email, name, password)</w:t>
+      </w:r>
+    </w:p>
+    <w:p/>
+    <w:p>
+      <w:r>
+        <w:t xml:space="preserve">        </w:t>
+      </w:r>
+      <w:proofErr w:type="spellStart"/>
+      <w:r>
+        <w:t>user.is_superuser</w:t>
+      </w:r>
+      <w:proofErr w:type="spellEnd"/>
+      <w:r>
+        <w:t>=True</w:t>
+      </w:r>
+    </w:p>
+    <w:p>
+      <w:r>
+        <w:t xml:space="preserve">        </w:t>
+      </w:r>
+      <w:proofErr w:type="spellStart"/>
+      <w:r>
+        <w:t>user.is_staff</w:t>
+      </w:r>
+      <w:proofErr w:type="spellEnd"/>
+      <w:r>
+        <w:t xml:space="preserve"> = True</w:t>
+      </w:r>
+    </w:p>
+    <w:p>
+      <w:r>
+        <w:t xml:space="preserve">        </w:t>
+      </w:r>
+      <w:proofErr w:type="spellStart"/>
+      <w:proofErr w:type="gramStart"/>
+      <w:r>
+        <w:t>user.save</w:t>
+      </w:r>
+      <w:proofErr w:type="spellEnd"/>
+      <w:proofErr w:type="gramEnd"/>
+      <w:r>
+        <w:t>(using=self._</w:t>
+      </w:r>
+      <w:proofErr w:type="spellStart"/>
+      <w:r>
+        <w:t>db</w:t>
+      </w:r>
+      <w:proofErr w:type="spellEnd"/>
+      <w:r>
+        <w:t>)</w:t>
+      </w:r>
+    </w:p>
+    <w:p/>
+    <w:p>
+      <w:r>
+        <w:t xml:space="preserve">        return user  </w:t>
+      </w:r>
+      <w:commentRangeEnd w:id="2"/>
+      <w:r>
+        <w:rPr>
+          <w:rStyle w:val="CommentReference"/>
+        </w:rPr>
+        <w:commentReference w:id="2"/>
+      </w:r>
+    </w:p>
+    <w:p/>
+    <w:p/>
+    <w:p>
+      <w:commentRangeStart w:id="3"/>
+      <w:r>
+        <w:t xml:space="preserve">class </w:t>
+      </w:r>
+      <w:proofErr w:type="spellStart"/>
+      <w:proofErr w:type="gramStart"/>
+      <w:r>
+        <w:t>UserProfile</w:t>
+      </w:r>
+      <w:proofErr w:type="spellEnd"/>
+      <w:r>
+        <w:t>(</w:t>
+      </w:r>
+      <w:proofErr w:type="spellStart"/>
+      <w:proofErr w:type="gramEnd"/>
+      <w:r>
+        <w:t>AbstractBaseUser</w:t>
+      </w:r>
+      <w:proofErr w:type="spellEnd"/>
+      <w:r>
+        <w:t xml:space="preserve">, </w:t>
+      </w:r>
+      <w:proofErr w:type="spellStart"/>
+      <w:r>
+        <w:t>PermissionsMixin</w:t>
+      </w:r>
+      <w:proofErr w:type="spellEnd"/>
+      <w:r>
+        <w:t>):</w:t>
+      </w:r>
+    </w:p>
+    <w:p>
+      <w:r>
+        <w:t xml:space="preserve">    """Database model for users in the system"""</w:t>
+      </w:r>
+    </w:p>
+    <w:p>
+      <w:r>
+        <w:t xml:space="preserve">    email = </w:t>
+      </w:r>
+      <w:proofErr w:type="spellStart"/>
+      <w:proofErr w:type="gramStart"/>
+      <w:r>
+        <w:t>models.EmailField</w:t>
+      </w:r>
+      <w:proofErr w:type="spellEnd"/>
+      <w:proofErr w:type="gramEnd"/>
+      <w:r>
+        <w:t>(</w:t>
+      </w:r>
+      <w:proofErr w:type="spellStart"/>
+      <w:r>
+        <w:t>max_length</w:t>
+      </w:r>
+      <w:proofErr w:type="spellEnd"/>
+      <w:r>
+        <w:t>=255, unique=True)</w:t>
+      </w:r>
+    </w:p>
+    <w:p>
+      <w:r>
+        <w:t xml:space="preserve">    name = </w:t>
+      </w:r>
+      <w:proofErr w:type="spellStart"/>
+      <w:proofErr w:type="gramStart"/>
+      <w:r>
+        <w:t>models.CharField</w:t>
+      </w:r>
+      <w:proofErr w:type="spellEnd"/>
+      <w:proofErr w:type="gramEnd"/>
+      <w:r>
+        <w:t>(</w:t>
+      </w:r>
+      <w:proofErr w:type="spellStart"/>
+      <w:r>
+        <w:t>max_length</w:t>
+      </w:r>
+      <w:proofErr w:type="spellEnd"/>
+      <w:r>
+        <w:t>=255)</w:t>
+      </w:r>
+    </w:p>
+    <w:p>
+      <w:r>
+        <w:t xml:space="preserve">    </w:t>
+      </w:r>
+      <w:proofErr w:type="spellStart"/>
+      <w:r>
+        <w:t>is_active</w:t>
+      </w:r>
+      <w:proofErr w:type="spellEnd"/>
+      <w:r>
+        <w:t xml:space="preserve"> = </w:t>
+      </w:r>
+      <w:proofErr w:type="spellStart"/>
+      <w:proofErr w:type="gramStart"/>
+      <w:r>
+        <w:t>models.BooleanField</w:t>
+      </w:r>
+      <w:proofErr w:type="spellEnd"/>
+      <w:proofErr w:type="gramEnd"/>
+      <w:r>
+        <w:t>(default=True)</w:t>
+      </w:r>
+    </w:p>
+    <w:p>
+      <w:r>
+        <w:t xml:space="preserve">    </w:t>
+      </w:r>
+      <w:proofErr w:type="spellStart"/>
+      <w:r>
+        <w:t>is_staff</w:t>
+      </w:r>
+      <w:proofErr w:type="spellEnd"/>
+      <w:r>
+        <w:t xml:space="preserve"> = </w:t>
+      </w:r>
+      <w:proofErr w:type="spellStart"/>
+      <w:proofErr w:type="gramStart"/>
+      <w:r>
+        <w:t>models.BooleanField</w:t>
+      </w:r>
+      <w:proofErr w:type="spellEnd"/>
+      <w:proofErr w:type="gramEnd"/>
+      <w:r>
+        <w:t>(default=False)</w:t>
+      </w:r>
+    </w:p>
+    <w:p/>
+    <w:p>
+      <w:r>
+        <w:t xml:space="preserve">    objects = </w:t>
+      </w:r>
+      <w:proofErr w:type="spellStart"/>
+      <w:proofErr w:type="gramStart"/>
+      <w:r>
+        <w:t>UserProfileManager</w:t>
+      </w:r>
+      <w:proofErr w:type="spellEnd"/>
+      <w:r>
+        <w:t>(</w:t>
+      </w:r>
+      <w:proofErr w:type="gramEnd"/>
+      <w:r>
+        <w:t>)</w:t>
+      </w:r>
+    </w:p>
+    <w:p/>
+    <w:p>
+      <w:r>
+        <w:t xml:space="preserve">    USERNAME_FIELD = 'email'</w:t>
+      </w:r>
+    </w:p>
+    <w:p>
+      <w:r>
+        <w:t xml:space="preserve">    REQUIRED_FIELDS = ['name']</w:t>
+      </w:r>
+    </w:p>
+    <w:p/>
+    <w:p>
+      <w:r>
+        <w:t xml:space="preserve">    def </w:t>
+      </w:r>
+      <w:proofErr w:type="spellStart"/>
+      <w:r>
+        <w:t>get_full_name</w:t>
+      </w:r>
+      <w:proofErr w:type="spellEnd"/>
+      <w:r>
+        <w:t>(self):</w:t>
+      </w:r>
+    </w:p>
+    <w:p>
+      <w:r>
+        <w:t xml:space="preserve">        """Retrieve full name of user"""</w:t>
+      </w:r>
+    </w:p>
+    <w:p>
+      <w:r>
+        <w:t xml:space="preserve">        return self.name</w:t>
+      </w:r>
+    </w:p>
+    <w:p/>
+    <w:p>
+      <w:r>
+        <w:t xml:space="preserve">    def </w:t>
+      </w:r>
+      <w:proofErr w:type="spellStart"/>
+      <w:r>
+        <w:t>get_short_name</w:t>
+      </w:r>
+      <w:proofErr w:type="spellEnd"/>
+      <w:r>
+        <w:t>(self):</w:t>
+      </w:r>
+    </w:p>
+    <w:p>
+      <w:r>
+        <w:t xml:space="preserve">        """Retrieve short name of user"""</w:t>
+      </w:r>
+    </w:p>
+    <w:p>
+      <w:r>
+        <w:t xml:space="preserve">        return self.name</w:t>
+      </w:r>
+    </w:p>
+    <w:p/>
+    <w:p>
+      <w:r>
+        <w:t xml:space="preserve">    </w:t>
+      </w:r>
+      <w:proofErr w:type="spellStart"/>
+      <w:r>
+        <w:t>def__str</w:t>
+      </w:r>
+      <w:proofErr w:type="spellEnd"/>
+      <w:r>
+        <w:t>__(self):</w:t>
+      </w:r>
+    </w:p>
+    <w:p>
+      <w:r>
+        <w:t xml:space="preserve">        """Return string representation of our user"""</w:t>
+      </w:r>
+    </w:p>
+    <w:p>
+      <w:r>
+        <w:t xml:space="preserve">        return </w:t>
+      </w:r>
+      <w:proofErr w:type="spellStart"/>
+      <w:proofErr w:type="gramStart"/>
+      <w:r>
+        <w:t>self.email</w:t>
+      </w:r>
+      <w:commentRangeEnd w:id="3"/>
+      <w:proofErr w:type="spellEnd"/>
+      <w:proofErr w:type="gramEnd"/>
+      <w:r>
+        <w:rPr>
+          <w:rStyle w:val="CommentReference"/>
+        </w:rPr>
+        <w:commentReference w:id="3"/>
+      </w:r>
+    </w:p>
+    <w:p/>
+    <w:p>
+      <w:pPr>
+        <w:rPr>
+          <w:rFonts w:ascii="Lucida Console" w:hAnsi="Lucida Console" w:cs="Lucida Console"/>
+          <w:b/>
+          <w:bCs/>
+          <w:sz w:val="18"/>
+          <w:szCs w:val="18"/>
+        </w:rPr>
+      </w:pPr>
+      <w:r>
+        <w:rPr>
+          <w:rFonts w:ascii="Lucida Console" w:hAnsi="Lucida Console" w:cs="Lucida Console"/>
+          <w:b/>
+          <w:bCs/>
+          <w:sz w:val="18"/>
+          <w:szCs w:val="18"/>
+        </w:rPr>
+        <w:t>Set our custom user model</w:t>
+      </w:r>
+    </w:p>
+    <w:p>
+      <w:pPr>
+        <w:rPr>
+          <w:rFonts w:ascii="Lucida Console" w:hAnsi="Lucida Console" w:cs="Lucida Console"/>
+          <w:sz w:val="18"/>
+          <w:szCs w:val="18"/>
+        </w:rPr>
+      </w:pPr>
+      <w:r>
+        <w:rPr>
+          <w:rFonts w:ascii="Lucida Console" w:hAnsi="Lucida Console" w:cs="Lucida Console"/>
+          <w:sz w:val="18"/>
+          <w:szCs w:val="18"/>
+        </w:rPr>
+        <w:t>In Oracle, go to ‘</w:t>
+      </w:r>
+      <w:proofErr w:type="spellStart"/>
+      <w:r>
+        <w:rPr>
+          <w:rFonts w:ascii="Lucida Console" w:hAnsi="Lucida Console" w:cs="Lucida Console"/>
+          <w:sz w:val="18"/>
+          <w:szCs w:val="18"/>
+        </w:rPr>
+        <w:t>profile_project</w:t>
+      </w:r>
+      <w:proofErr w:type="spellEnd"/>
+      <w:r>
+        <w:rPr>
+          <w:rFonts w:ascii="Lucida Console" w:hAnsi="Lucida Console" w:cs="Lucida Console"/>
+          <w:sz w:val="18"/>
+          <w:szCs w:val="18"/>
+        </w:rPr>
+        <w:t>’ folder and then ‘settings.py’ subfolder and add new line at bottom of standard script:</w:t>
+      </w:r>
+    </w:p>
+    <w:p>
+      <w:pPr>
+        <w:rPr>
+          <w:rFonts w:ascii="Lucida Console" w:hAnsi="Lucida Console" w:cs="Lucida Console"/>
+          <w:sz w:val="18"/>
+          <w:szCs w:val="18"/>
+        </w:rPr>
+      </w:pPr>
+      <w:r>
+        <w:rPr>
+          <w:rFonts w:ascii="Lucida Console" w:hAnsi="Lucida Console" w:cs="Lucida Console"/>
+          <w:sz w:val="18"/>
+          <w:szCs w:val="18"/>
+        </w:rPr>
+        <w:t>AUTH_USER_MODEL = '</w:t>
+      </w:r>
+      <w:proofErr w:type="spellStart"/>
+      <w:r>
+        <w:rPr>
+          <w:rFonts w:ascii="Lucida Console" w:hAnsi="Lucida Console" w:cs="Lucida Console"/>
+          <w:sz w:val="18"/>
+          <w:szCs w:val="18"/>
+        </w:rPr>
+        <w:t>profiles_</w:t>
+      </w:r>
+      <w:proofErr w:type="gramStart"/>
+      <w:r>
+        <w:rPr>
+          <w:rFonts w:ascii="Lucida Console" w:hAnsi="Lucida Console" w:cs="Lucida Console"/>
+          <w:sz w:val="18"/>
+          <w:szCs w:val="18"/>
+        </w:rPr>
+        <w:t>api.UserProfile</w:t>
+      </w:r>
+      <w:proofErr w:type="spellEnd"/>
+      <w:proofErr w:type="gramEnd"/>
+      <w:r>
+        <w:rPr>
+          <w:rFonts w:ascii="Lucida Console" w:hAnsi="Lucida Console" w:cs="Lucida Console"/>
+          <w:sz w:val="18"/>
+          <w:szCs w:val="18"/>
+        </w:rPr>
+        <w:t>'</w:t>
+      </w:r>
+    </w:p>
+    <w:p>
+      <w:pPr>
+        <w:rPr>
+          <w:rFonts w:ascii="Lucida Console" w:hAnsi="Lucida Console" w:cs="Lucida Console"/>
+          <w:sz w:val="18"/>
+          <w:szCs w:val="18"/>
+        </w:rPr>
+      </w:pPr>
+    </w:p>
+    <w:p>
+      <w:pPr>
+        <w:rPr>
+          <w:rFonts w:ascii="Lucida Console" w:hAnsi="Lucida Console" w:cs="Lucida Console"/>
+          <w:b/>
+          <w:bCs/>
+          <w:sz w:val="18"/>
+          <w:szCs w:val="18"/>
+        </w:rPr>
+      </w:pPr>
+      <w:r>
+        <w:rPr>
+          <w:rFonts w:ascii="Lucida Console" w:hAnsi="Lucida Console" w:cs="Lucida Console"/>
+          <w:b/>
+          <w:bCs/>
+          <w:sz w:val="18"/>
+          <w:szCs w:val="18"/>
+        </w:rPr>
+        <w:t>Create migrations and sync Database</w:t>
+      </w:r>
+    </w:p>
+    <w:p>
+      <w:pPr>
+        <w:rPr>
+          <w:rFonts w:ascii="Lucida Console" w:hAnsi="Lucida Console" w:cs="Lucida Console"/>
+          <w:sz w:val="18"/>
+          <w:szCs w:val="18"/>
+        </w:rPr>
+      </w:pPr>
+      <w:r>
+        <w:rPr>
+          <w:rFonts w:ascii="Lucida Console" w:hAnsi="Lucida Console" w:cs="Lucida Console"/>
+          <w:sz w:val="18"/>
+          <w:szCs w:val="18"/>
+        </w:rPr>
+        <w:t xml:space="preserve">Open up </w:t>
+      </w:r>
+      <w:proofErr w:type="spellStart"/>
+      <w:r>
+        <w:rPr>
+          <w:rFonts w:ascii="Lucida Console" w:hAnsi="Lucida Console" w:cs="Lucida Console"/>
+          <w:sz w:val="18"/>
+          <w:szCs w:val="18"/>
+        </w:rPr>
+        <w:t>Gitbash</w:t>
+      </w:r>
+      <w:proofErr w:type="spellEnd"/>
+      <w:r>
+        <w:rPr>
+          <w:rFonts w:ascii="Lucida Console" w:hAnsi="Lucida Console" w:cs="Lucida Console"/>
+          <w:sz w:val="18"/>
+          <w:szCs w:val="18"/>
+        </w:rPr>
+        <w:t xml:space="preserve"> in local folder:</w:t>
+      </w:r>
+    </w:p>
+    <w:p>
+      <w:pPr>
+        <w:rPr>
+          <w:rFonts w:ascii="Lucida Console" w:hAnsi="Lucida Console" w:cs="Lucida Console"/>
+          <w:sz w:val="18"/>
+          <w:szCs w:val="18"/>
+        </w:rPr>
+      </w:pPr>
+      <w:r>
+        <w:rPr>
+          <w:rFonts w:ascii="Lucida Console" w:hAnsi="Lucida Console" w:cs="Lucida Console"/>
+          <w:sz w:val="18"/>
+          <w:szCs w:val="18"/>
+        </w:rPr>
+        <w:t>Type:</w:t>
+      </w:r>
+    </w:p>
+    <w:p>
+      <w:pPr>
+        <w:rPr>
+          <w:rFonts w:ascii="Lucida Console" w:hAnsi="Lucida Console" w:cs="Lucida Console"/>
+          <w:sz w:val="18"/>
+          <w:szCs w:val="18"/>
+        </w:rPr>
+      </w:pPr>
+      <w:r>
+        <w:rPr>
+          <w:rFonts w:ascii="Lucida Console" w:hAnsi="Lucida Console" w:cs="Lucida Console"/>
+          <w:sz w:val="18"/>
+          <w:szCs w:val="18"/>
+        </w:rPr>
+        <w:t xml:space="preserve">vagrant </w:t>
+      </w:r>
+      <w:proofErr w:type="spellStart"/>
+      <w:r>
+        <w:rPr>
+          <w:rFonts w:ascii="Lucida Console" w:hAnsi="Lucida Console" w:cs="Lucida Console"/>
+          <w:sz w:val="18"/>
+          <w:szCs w:val="18"/>
+        </w:rPr>
+        <w:t>ssh</w:t>
+      </w:r>
+      <w:proofErr w:type="spellEnd"/>
+    </w:p>
+    <w:p>
+      <w:pPr>
+        <w:autoSpaceDE w:val="0"/>
+        <w:autoSpaceDN w:val="0"/>
+        <w:adjustRightInd w:val="0"/>
+        <w:spacing w:after="0" w:line="240" w:lineRule="auto"/>
+        <w:rPr>
+          <w:rFonts w:ascii="Lucida Console" w:hAnsi="Lucida Console" w:cs="Lucida Console"/>
+          <w:sz w:val="18"/>
+          <w:szCs w:val="18"/>
+        </w:rPr>
+      </w:pPr>
+      <w:r>
+        <w:rPr>
+          <w:rFonts w:ascii="Lucida Console" w:hAnsi="Lucida Console" w:cs="Lucida Console"/>
+          <w:sz w:val="18"/>
+          <w:szCs w:val="18"/>
+        </w:rPr>
+        <w:t>cd /vagrant</w:t>
+      </w:r>
+    </w:p>
+    <w:p>
+      <w:pPr>
+        <w:autoSpaceDE w:val="0"/>
+        <w:autoSpaceDN w:val="0"/>
+        <w:adjustRightInd w:val="0"/>
+        <w:spacing w:after="0" w:line="240" w:lineRule="auto"/>
+        <w:rPr>
+          <w:rFonts w:ascii="Lucida Console" w:hAnsi="Lucida Console" w:cs="Lucida Console"/>
+          <w:sz w:val="18"/>
+          <w:szCs w:val="18"/>
+        </w:rPr>
+      </w:pPr>
+    </w:p>
+    <w:p>
+      <w:pPr>
+        <w:autoSpaceDE w:val="0"/>
+        <w:autoSpaceDN w:val="0"/>
+        <w:adjustRightInd w:val="0"/>
+        <w:spacing w:after="0" w:line="240" w:lineRule="auto"/>
+        <w:rPr>
+          <w:rFonts w:ascii="Lucida Console" w:hAnsi="Lucida Console" w:cs="Lucida Console"/>
+          <w:sz w:val="18"/>
+          <w:szCs w:val="18"/>
+        </w:rPr>
+      </w:pPr>
+      <w:r>
+        <w:rPr>
+          <w:rFonts w:ascii="Lucida Console" w:hAnsi="Lucida Console" w:cs="Lucida Console"/>
+          <w:sz w:val="18"/>
+          <w:szCs w:val="18"/>
+        </w:rPr>
+        <w:t>source ~/env/bin/activate</w:t>
+      </w:r>
+    </w:p>
+    <w:p>
+      <w:pPr>
+        <w:rPr>
+          <w:rFonts w:ascii="Lucida Console" w:hAnsi="Lucida Console" w:cs="Lucida Console"/>
+          <w:sz w:val="18"/>
+          <w:szCs w:val="18"/>
+        </w:rPr>
+      </w:pPr>
+    </w:p>
+    <w:p>
+      <w:pPr>
+        <w:rPr>
+          <w:rFonts w:ascii="Lucida Console" w:hAnsi="Lucida Console" w:cs="Lucida Console"/>
+          <w:sz w:val="18"/>
+          <w:szCs w:val="18"/>
+        </w:rPr>
+      </w:pPr>
+      <w:r>
+        <w:rPr>
+          <w:rFonts w:ascii="Lucida Console" w:hAnsi="Lucida Console" w:cs="Lucida Console"/>
+          <w:sz w:val="18"/>
+          <w:szCs w:val="18"/>
+        </w:rPr>
+        <w:t xml:space="preserve">python manage.py </w:t>
+      </w:r>
+      <w:proofErr w:type="spellStart"/>
+      <w:r>
+        <w:rPr>
+          <w:rFonts w:ascii="Lucida Console" w:hAnsi="Lucida Console" w:cs="Lucida Console"/>
+          <w:sz w:val="18"/>
+          <w:szCs w:val="18"/>
+        </w:rPr>
+        <w:t>makemigrations</w:t>
+      </w:r>
+      <w:proofErr w:type="spellEnd"/>
+      <w:r>
+        <w:rPr>
+          <w:rFonts w:ascii="Lucida Console" w:hAnsi="Lucida Console" w:cs="Lucida Console"/>
+          <w:sz w:val="18"/>
+          <w:szCs w:val="18"/>
+        </w:rPr>
+        <w:t xml:space="preserve"> </w:t>
+      </w:r>
+      <w:proofErr w:type="spellStart"/>
+      <w:r>
+        <w:rPr>
+          <w:rFonts w:ascii="Lucida Console" w:hAnsi="Lucida Console" w:cs="Lucida Console"/>
+          <w:sz w:val="18"/>
+          <w:szCs w:val="18"/>
+        </w:rPr>
+        <w:t>profiles_api</w:t>
+      </w:r>
+      <w:proofErr w:type="spellEnd"/>
+    </w:p>
     <w:sectPr>
       <w:pgSz w:w="12240" w:h="15840"/>
       <w:pgMar w:top="1440" w:right="1440" w:bottom="1440" w:left="1440" w:header="720" w:footer="720" w:gutter="0"/>
@@ -458,6 +1828,156 @@
     </w:sectPr>
   </w:body>
 </w:document>
+</file>
+
+<file path=word/comments.xml><?xml version="1.0" encoding="utf-8"?>
+<w:comments xmlns:wpc="http://schemas.microsoft.com/office/word/2010/wordprocessingCanvas" xmlns:cx="http://schemas.microsoft.com/office/drawing/2014/chartex" xmlns:cx1="http://schemas.microsoft.com/office/drawing/2015/9/8/chartex" xmlns:cx2="http://schemas.microsoft.com/office/drawing/2015/10/21/chartex" xmlns:cx3="http://schemas.microsoft.com/office/drawing/2016/5/9/chartex" xmlns:cx4="http://schemas.microsoft.com/office/drawing/2016/5/10/chartex" xmlns:cx5="http://schemas.microsoft.com/office/drawing/2016/5/11/chartex" xmlns:cx6="http://schemas.microsoft.com/office/drawing/2016/5/12/chartex" xmlns:cx7="http://schemas.microsoft.com/office/drawing/2016/5/13/chartex" xmlns:cx8="http://schemas.microsoft.com/office/drawing/2016/5/14/chartex" xmlns:mc="http://schemas.openxmlformats.org/markup-compatibility/2006" xmlns:aink="http://schemas.microsoft.com/office/drawing/2016/ink" xmlns:am3d="http://schemas.microsoft.com/office/drawing/2017/model3d" xmlns:o="urn:schemas-microsoft-com:office:office" xmlns:r="http://schemas.openxmlformats.org/officeDocument/2006/relationships" xmlns:m="http://schemas.openxmlformats.org/officeDocument/2006/math" xmlns:v="urn:schemas-microsoft-com:vml" xmlns:wp14="http://schemas.microsoft.com/office/word/2010/wordprocessingDrawing" xmlns:wp="http://schemas.openxmlformats.org/drawingml/2006/wordprocessingDrawing" xmlns:w10="urn:schemas-microsoft-com:office:word" xmlns:w="http://schemas.openxmlformats.org/wordprocessingml/2006/main" xmlns:w14="http://schemas.microsoft.com/office/word/2010/wordml" xmlns:w15="http://schemas.microsoft.com/office/word/2012/wordml" xmlns:w16cex="http://schemas.microsoft.com/office/word/2018/wordml/cex" xmlns:w16cid="http://schemas.microsoft.com/office/word/2016/wordml/cid" xmlns:w16="http://schemas.microsoft.com/office/word/2018/wordml" xmlns:w16sdtdh="http://schemas.microsoft.com/office/word/2020/wordml/sdtdatahash" xmlns:w16se="http://schemas.microsoft.com/office/word/2015/wordml/symex" xmlns:wpg="http://schemas.microsoft.com/office/word/2010/wordprocessingGroup" xmlns:wpi="http://schemas.microsoft.com/office/word/2010/wordprocessingInk" xmlns:wne="http://schemas.microsoft.com/office/word/2006/wordml" xmlns:wps="http://schemas.microsoft.com/office/word/2010/wordprocessingShape" mc:Ignorable="w14 w15 w16se w16cid w16 w16cex w16sdtdh wp14">
+  <w:comment w:id="0" w:author="joe ward" w:date="2021-09-22T15:31:00Z" w:initials="jw">
+    <w:p>
+      <w:pPr>
+        <w:autoSpaceDE w:val="0"/>
+        <w:autoSpaceDN w:val="0"/>
+        <w:adjustRightInd w:val="0"/>
+        <w:spacing w:after="0" w:line="240" w:lineRule="auto"/>
+        <w:rPr>
+          <w:rFonts w:ascii="Lucida Console" w:hAnsi="Lucida Console" w:cs="Lucida Console"/>
+          <w:sz w:val="18"/>
+          <w:szCs w:val="18"/>
+        </w:rPr>
+      </w:pPr>
+      <w:r>
+        <w:rPr>
+          <w:rStyle w:val="CommentReference"/>
+        </w:rPr>
+        <w:annotationRef/>
+      </w:r>
+      <w:r>
+        <w:rPr>
+          <w:rFonts w:ascii="Lucida Console" w:hAnsi="Lucida Console" w:cs="Lucida Console"/>
+          <w:sz w:val="18"/>
+          <w:szCs w:val="18"/>
+        </w:rPr>
+        <w:t xml:space="preserve">Type </w:t>
+      </w:r>
+      <w:proofErr w:type="gramStart"/>
+      <w:r>
+        <w:rPr>
+          <w:rFonts w:ascii="Lucida Console" w:hAnsi="Lucida Console" w:cs="Lucida Console"/>
+          <w:sz w:val="18"/>
+          <w:szCs w:val="18"/>
+        </w:rPr>
+        <w:t>deactivate</w:t>
+      </w:r>
+      <w:proofErr w:type="gramEnd"/>
+      <w:r>
+        <w:rPr>
+          <w:rFonts w:ascii="Lucida Console" w:hAnsi="Lucida Console" w:cs="Lucida Console"/>
+          <w:sz w:val="18"/>
+          <w:szCs w:val="18"/>
+        </w:rPr>
+        <w:t xml:space="preserve"> if you want to come off the virtual environment</w:t>
+      </w:r>
+    </w:p>
+    <w:p>
+      <w:pPr>
+        <w:pStyle w:val="CommentText"/>
+      </w:pPr>
+    </w:p>
+  </w:comment>
+  <w:comment w:id="1" w:author="joe ward" w:date="2021-09-22T15:32:00Z" w:initials="jw">
+    <w:p>
+      <w:pPr>
+        <w:autoSpaceDE w:val="0"/>
+        <w:autoSpaceDN w:val="0"/>
+        <w:adjustRightInd w:val="0"/>
+        <w:spacing w:after="0" w:line="240" w:lineRule="auto"/>
+        <w:rPr>
+          <w:rFonts w:ascii="Lucida Console" w:hAnsi="Lucida Console" w:cs="Lucida Console"/>
+          <w:sz w:val="18"/>
+          <w:szCs w:val="18"/>
+        </w:rPr>
+      </w:pPr>
+      <w:r>
+        <w:rPr>
+          <w:rStyle w:val="CommentReference"/>
+        </w:rPr>
+        <w:annotationRef/>
+      </w:r>
+      <w:r>
+        <w:rPr>
+          <w:rFonts w:ascii="Lucida Console" w:hAnsi="Lucida Console" w:cs="Lucida Console"/>
+          <w:sz w:val="18"/>
+          <w:szCs w:val="18"/>
+        </w:rPr>
+        <w:t>Stop server = ctrl c</w:t>
+      </w:r>
+    </w:p>
+    <w:p>
+      <w:pPr>
+        <w:pStyle w:val="CommentText"/>
+      </w:pPr>
+    </w:p>
+  </w:comment>
+  <w:comment w:id="2" w:author="joe ward" w:date="2021-09-23T10:06:00Z" w:initials="jw">
+    <w:p>
+      <w:pPr>
+        <w:pStyle w:val="CommentText"/>
+      </w:pPr>
+      <w:r>
+        <w:rPr>
+          <w:rStyle w:val="CommentReference"/>
+        </w:rPr>
+        <w:annotationRef/>
+      </w:r>
+      <w:r>
+        <w:t>This part adds a User Model</w:t>
+      </w:r>
+    </w:p>
+  </w:comment>
+  <w:comment w:id="3" w:author="joe ward" w:date="2021-09-23T10:06:00Z" w:initials="jw">
+    <w:p>
+      <w:pPr>
+        <w:pStyle w:val="CommentText"/>
+      </w:pPr>
+      <w:r>
+        <w:rPr>
+          <w:rStyle w:val="CommentReference"/>
+        </w:rPr>
+        <w:annotationRef/>
+      </w:r>
+      <w:r>
+        <w:t>This part sets up the database</w:t>
+      </w:r>
+    </w:p>
+  </w:comment>
+</w:comments>
+</file>
+
+<file path=word/commentsExtended.xml><?xml version="1.0" encoding="utf-8"?>
+<w15:commentsEx xmlns:wpc="http://schemas.microsoft.com/office/word/2010/wordprocessingCanvas" xmlns:cx="http://schemas.microsoft.com/office/drawing/2014/chartex" xmlns:cx1="http://schemas.microsoft.com/office/drawing/2015/9/8/chartex" xmlns:cx2="http://schemas.microsoft.com/office/drawing/2015/10/21/chartex" xmlns:cx3="http://schemas.microsoft.com/office/drawing/2016/5/9/chartex" xmlns:cx4="http://schemas.microsoft.com/office/drawing/2016/5/10/chartex" xmlns:cx5="http://schemas.microsoft.com/office/drawing/2016/5/11/chartex" xmlns:cx6="http://schemas.microsoft.com/office/drawing/2016/5/12/chartex" xmlns:cx7="http://schemas.microsoft.com/office/drawing/2016/5/13/chartex" xmlns:cx8="http://schemas.microsoft.com/office/drawing/2016/5/14/chartex" xmlns:mc="http://schemas.openxmlformats.org/markup-compatibility/2006" xmlns:aink="http://schemas.microsoft.com/office/drawing/2016/ink" xmlns:am3d="http://schemas.microsoft.com/office/drawing/2017/model3d" xmlns:o="urn:schemas-microsoft-com:office:office" xmlns:r="http://schemas.openxmlformats.org/officeDocument/2006/relationships" xmlns:m="http://schemas.openxmlformats.org/officeDocument/2006/math" xmlns:v="urn:schemas-microsoft-com:vml" xmlns:wp14="http://schemas.microsoft.com/office/word/2010/wordprocessingDrawing" xmlns:wp="http://schemas.openxmlformats.org/drawingml/2006/wordprocessingDrawing" xmlns:w10="urn:schemas-microsoft-com:office:word" xmlns:w="http://schemas.openxmlformats.org/wordprocessingml/2006/main" xmlns:w14="http://schemas.microsoft.com/office/word/2010/wordml" xmlns:w15="http://schemas.microsoft.com/office/word/2012/wordml" xmlns:w16cex="http://schemas.microsoft.com/office/word/2018/wordml/cex" xmlns:w16cid="http://schemas.microsoft.com/office/word/2016/wordml/cid" xmlns:w16="http://schemas.microsoft.com/office/word/2018/wordml" xmlns:w16sdtdh="http://schemas.microsoft.com/office/word/2020/wordml/sdtdatahash" xmlns:w16se="http://schemas.microsoft.com/office/word/2015/wordml/symex" xmlns:wpg="http://schemas.microsoft.com/office/word/2010/wordprocessingGroup" xmlns:wpi="http://schemas.microsoft.com/office/word/2010/wordprocessingInk" xmlns:wne="http://schemas.microsoft.com/office/word/2006/wordml" xmlns:wps="http://schemas.microsoft.com/office/word/2010/wordprocessingShape" mc:Ignorable="w14 w15 w16se w16cid w16 w16cex w16sdtdh wp14">
+  <w15:commentEx w15:paraId="2A0360DE" w15:done="0"/>
+  <w15:commentEx w15:paraId="3B2A1036" w15:done="0"/>
+  <w15:commentEx w15:paraId="02E8C41D" w15:done="0"/>
+  <w15:commentEx w15:paraId="22B798D8" w15:done="0"/>
+</w15:commentsEx>
+</file>
+
+<file path=word/commentsExtensible.xml><?xml version="1.0" encoding="utf-8"?>
+<w16cex:commentsExtensible xmlns:wpc="http://schemas.microsoft.com/office/word/2010/wordprocessingCanvas" xmlns:cx="http://schemas.microsoft.com/office/drawing/2014/chartex" xmlns:cx1="http://schemas.microsoft.com/office/drawing/2015/9/8/chartex" xmlns:cx2="http://schemas.microsoft.com/office/drawing/2015/10/21/chartex" xmlns:cx3="http://schemas.microsoft.com/office/drawing/2016/5/9/chartex" xmlns:cx4="http://schemas.microsoft.com/office/drawing/2016/5/10/chartex" xmlns:cx5="http://schemas.microsoft.com/office/drawing/2016/5/11/chartex" xmlns:cx6="http://schemas.microsoft.com/office/drawing/2016/5/12/chartex" xmlns:cx7="http://schemas.microsoft.com/office/drawing/2016/5/13/chartex" xmlns:cx8="http://schemas.microsoft.com/office/drawing/2016/5/14/chartex" xmlns:mc="http://schemas.openxmlformats.org/markup-compatibility/2006" xmlns:aink="http://schemas.microsoft.com/office/drawing/2016/ink" xmlns:am3d="http://schemas.microsoft.com/office/drawing/2017/model3d" xmlns:o="urn:schemas-microsoft-com:office:office" xmlns:r="http://schemas.openxmlformats.org/officeDocument/2006/relationships" xmlns:m="http://schemas.openxmlformats.org/officeDocument/2006/math" xmlns:v="urn:schemas-microsoft-com:vml" xmlns:wp14="http://schemas.microsoft.com/office/word/2010/wordprocessingDrawing" xmlns:wp="http://schemas.openxmlformats.org/drawingml/2006/wordprocessingDrawing" xmlns:w10="urn:schemas-microsoft-com:office:word" xmlns:w="http://schemas.openxmlformats.org/wordprocessingml/2006/main" xmlns:w14="http://schemas.microsoft.com/office/word/2010/wordml" xmlns:w15="http://schemas.microsoft.com/office/word/2012/wordml" xmlns:w16cex="http://schemas.microsoft.com/office/word/2018/wordml/cex" xmlns:w16cid="http://schemas.microsoft.com/office/word/2016/wordml/cid" xmlns:w16="http://schemas.microsoft.com/office/word/2018/wordml" xmlns:w16sdtdh="http://schemas.microsoft.com/office/word/2020/wordml/sdtdatahash" xmlns:w16se="http://schemas.microsoft.com/office/word/2015/wordml/symex" xmlns:wpg="http://schemas.microsoft.com/office/word/2010/wordprocessingGroup" xmlns:wpi="http://schemas.microsoft.com/office/word/2010/wordprocessingInk" xmlns:wne="http://schemas.microsoft.com/office/word/2006/wordml" xmlns:wps="http://schemas.microsoft.com/office/word/2010/wordprocessingShape" mc:Ignorable="w14 w15 w16se w16cid w16 w16cex w16sdtdh wp14">
+  <w16cex:commentExtensible w16cex:durableId="24F5CAEA" w16cex:dateUtc="2021-09-22T14:31:00Z"/>
+  <w16cex:commentExtensible w16cex:durableId="24F5CB09" w16cex:dateUtc="2021-09-22T14:32:00Z"/>
+  <w16cex:commentExtensible w16cex:durableId="24F6D01C" w16cex:dateUtc="2021-09-23T09:06:00Z"/>
+  <w16cex:commentExtensible w16cex:durableId="24F6D041" w16cex:dateUtc="2021-09-23T09:06:00Z"/>
+</w16cex:commentsExtensible>
+</file>
+
+<file path=word/commentsIds.xml><?xml version="1.0" encoding="utf-8"?>
+<w16cid:commentsIds xmlns:wpc="http://schemas.microsoft.com/office/word/2010/wordprocessingCanvas" xmlns:cx="http://schemas.microsoft.com/office/drawing/2014/chartex" xmlns:cx1="http://schemas.microsoft.com/office/drawing/2015/9/8/chartex" xmlns:cx2="http://schemas.microsoft.com/office/drawing/2015/10/21/chartex" xmlns:cx3="http://schemas.microsoft.com/office/drawing/2016/5/9/chartex" xmlns:cx4="http://schemas.microsoft.com/office/drawing/2016/5/10/chartex" xmlns:cx5="http://schemas.microsoft.com/office/drawing/2016/5/11/chartex" xmlns:cx6="http://schemas.microsoft.com/office/drawing/2016/5/12/chartex" xmlns:cx7="http://schemas.microsoft.com/office/drawing/2016/5/13/chartex" xmlns:cx8="http://schemas.microsoft.com/office/drawing/2016/5/14/chartex" xmlns:mc="http://schemas.openxmlformats.org/markup-compatibility/2006" xmlns:aink="http://schemas.microsoft.com/office/drawing/2016/ink" xmlns:am3d="http://schemas.microsoft.com/office/drawing/2017/model3d" xmlns:o="urn:schemas-microsoft-com:office:office" xmlns:r="http://schemas.openxmlformats.org/officeDocument/2006/relationships" xmlns:m="http://schemas.openxmlformats.org/officeDocument/2006/math" xmlns:v="urn:schemas-microsoft-com:vml" xmlns:wp14="http://schemas.microsoft.com/office/word/2010/wordprocessingDrawing" xmlns:wp="http://schemas.openxmlformats.org/drawingml/2006/wordprocessingDrawing" xmlns:w10="urn:schemas-microsoft-com:office:word" xmlns:w="http://schemas.openxmlformats.org/wordprocessingml/2006/main" xmlns:w14="http://schemas.microsoft.com/office/word/2010/wordml" xmlns:w15="http://schemas.microsoft.com/office/word/2012/wordml" xmlns:w16cex="http://schemas.microsoft.com/office/word/2018/wordml/cex" xmlns:w16cid="http://schemas.microsoft.com/office/word/2016/wordml/cid" xmlns:w16="http://schemas.microsoft.com/office/word/2018/wordml" xmlns:w16sdtdh="http://schemas.microsoft.com/office/word/2020/wordml/sdtdatahash" xmlns:w16se="http://schemas.microsoft.com/office/word/2015/wordml/symex" xmlns:wpg="http://schemas.microsoft.com/office/word/2010/wordprocessingGroup" xmlns:wpi="http://schemas.microsoft.com/office/word/2010/wordprocessingInk" xmlns:wne="http://schemas.microsoft.com/office/word/2006/wordml" xmlns:wps="http://schemas.microsoft.com/office/word/2010/wordprocessingShape" mc:Ignorable="w14 w15 w16se w16cid w16 w16cex w16sdtdh wp14">
+  <w16cid:commentId w16cid:paraId="2A0360DE" w16cid:durableId="24F5CAEA"/>
+  <w16cid:commentId w16cid:paraId="3B2A1036" w16cid:durableId="24F5CB09"/>
+  <w16cid:commentId w16cid:paraId="02E8C41D" w16cid:durableId="24F6D01C"/>
+  <w16cid:commentId w16cid:paraId="22B798D8" w16cid:durableId="24F6D041"/>
+</w16cid:commentsIds>
 </file>
 
 <file path=word/numbering.xml><?xml version="1.0" encoding="utf-8"?>
@@ -1289,6 +2809,14 @@
     <w:abstractNumId w:val="0"/>
   </w:num>
 </w:numbering>
+</file>
+
+<file path=word/people.xml><?xml version="1.0" encoding="utf-8"?>
+<w15:people xmlns:wpc="http://schemas.microsoft.com/office/word/2010/wordprocessingCanvas" xmlns:cx="http://schemas.microsoft.com/office/drawing/2014/chartex" xmlns:cx1="http://schemas.microsoft.com/office/drawing/2015/9/8/chartex" xmlns:cx2="http://schemas.microsoft.com/office/drawing/2015/10/21/chartex" xmlns:cx3="http://schemas.microsoft.com/office/drawing/2016/5/9/chartex" xmlns:cx4="http://schemas.microsoft.com/office/drawing/2016/5/10/chartex" xmlns:cx5="http://schemas.microsoft.com/office/drawing/2016/5/11/chartex" xmlns:cx6="http://schemas.microsoft.com/office/drawing/2016/5/12/chartex" xmlns:cx7="http://schemas.microsoft.com/office/drawing/2016/5/13/chartex" xmlns:cx8="http://schemas.microsoft.com/office/drawing/2016/5/14/chartex" xmlns:mc="http://schemas.openxmlformats.org/markup-compatibility/2006" xmlns:aink="http://schemas.microsoft.com/office/drawing/2016/ink" xmlns:am3d="http://schemas.microsoft.com/office/drawing/2017/model3d" xmlns:o="urn:schemas-microsoft-com:office:office" xmlns:r="http://schemas.openxmlformats.org/officeDocument/2006/relationships" xmlns:m="http://schemas.openxmlformats.org/officeDocument/2006/math" xmlns:v="urn:schemas-microsoft-com:vml" xmlns:wp14="http://schemas.microsoft.com/office/word/2010/wordprocessingDrawing" xmlns:wp="http://schemas.openxmlformats.org/drawingml/2006/wordprocessingDrawing" xmlns:w10="urn:schemas-microsoft-com:office:word" xmlns:w="http://schemas.openxmlformats.org/wordprocessingml/2006/main" xmlns:w14="http://schemas.microsoft.com/office/word/2010/wordml" xmlns:w15="http://schemas.microsoft.com/office/word/2012/wordml" xmlns:w16cex="http://schemas.microsoft.com/office/word/2018/wordml/cex" xmlns:w16cid="http://schemas.microsoft.com/office/word/2016/wordml/cid" xmlns:w16="http://schemas.microsoft.com/office/word/2018/wordml" xmlns:w16sdtdh="http://schemas.microsoft.com/office/word/2020/wordml/sdtdatahash" xmlns:w16se="http://schemas.microsoft.com/office/word/2015/wordml/symex" xmlns:wpg="http://schemas.microsoft.com/office/word/2010/wordprocessingGroup" xmlns:wpi="http://schemas.microsoft.com/office/word/2010/wordprocessingInk" xmlns:wne="http://schemas.microsoft.com/office/word/2006/wordml" xmlns:wps="http://schemas.microsoft.com/office/word/2010/wordprocessingShape" mc:Ignorable="w14 w15 w16se w16cid w16 w16cex w16sdtdh wp14">
+  <w15:person w15:author="joe ward">
+    <w15:presenceInfo w15:providerId="Windows Live" w15:userId="fa6b95e9825f2aa0"/>
+  </w15:person>
+</w15:people>
 </file>
 
 <file path=word/styles.xml><?xml version="1.0" encoding="utf-8"?>
@@ -1721,7 +3249,6 @@
   <w:style w:type="character" w:default="1" w:styleId="DefaultParagraphFont">
     <w:name w:val="Default Paragraph Font"/>
     <w:uiPriority w:val="1"/>
-    <w:semiHidden/>
     <w:unhideWhenUsed/>
   </w:style>
   <w:style w:type="table" w:default="1" w:styleId="TableNormal">
@@ -1871,6 +3398,74 @@
       <w:sz w:val="24"/>
       <w:szCs w:val="24"/>
       <w:lang w:eastAsia="en-GB"/>
+    </w:rPr>
+  </w:style>
+  <w:style w:type="character" w:styleId="CommentReference">
+    <w:name w:val="annotation reference"/>
+    <w:basedOn w:val="DefaultParagraphFont"/>
+    <w:uiPriority w:val="99"/>
+    <w:semiHidden/>
+    <w:unhideWhenUsed/>
+    <w:rsid w:val="000E25ED"/>
+    <w:rPr>
+      <w:sz w:val="16"/>
+      <w:szCs w:val="16"/>
+    </w:rPr>
+  </w:style>
+  <w:style w:type="paragraph" w:styleId="CommentText">
+    <w:name w:val="annotation text"/>
+    <w:basedOn w:val="Normal"/>
+    <w:link w:val="CommentTextChar"/>
+    <w:uiPriority w:val="99"/>
+    <w:semiHidden/>
+    <w:unhideWhenUsed/>
+    <w:rsid w:val="000E25ED"/>
+    <w:pPr>
+      <w:spacing w:line="240" w:lineRule="auto"/>
+    </w:pPr>
+    <w:rPr>
+      <w:sz w:val="20"/>
+      <w:szCs w:val="20"/>
+    </w:rPr>
+  </w:style>
+  <w:style w:type="character" w:customStyle="1" w:styleId="CommentTextChar">
+    <w:name w:val="Comment Text Char"/>
+    <w:basedOn w:val="DefaultParagraphFont"/>
+    <w:link w:val="CommentText"/>
+    <w:uiPriority w:val="99"/>
+    <w:semiHidden/>
+    <w:rsid w:val="000E25ED"/>
+    <w:rPr>
+      <w:sz w:val="20"/>
+      <w:szCs w:val="20"/>
+    </w:rPr>
+  </w:style>
+  <w:style w:type="paragraph" w:styleId="CommentSubject">
+    <w:name w:val="annotation subject"/>
+    <w:basedOn w:val="CommentText"/>
+    <w:next w:val="CommentText"/>
+    <w:link w:val="CommentSubjectChar"/>
+    <w:uiPriority w:val="99"/>
+    <w:semiHidden/>
+    <w:unhideWhenUsed/>
+    <w:rsid w:val="000E25ED"/>
+    <w:rPr>
+      <w:b/>
+      <w:bCs/>
+    </w:rPr>
+  </w:style>
+  <w:style w:type="character" w:customStyle="1" w:styleId="CommentSubjectChar">
+    <w:name w:val="Comment Subject Char"/>
+    <w:basedOn w:val="CommentTextChar"/>
+    <w:link w:val="CommentSubject"/>
+    <w:uiPriority w:val="99"/>
+    <w:semiHidden/>
+    <w:rsid w:val="000E25ED"/>
+    <w:rPr>
+      <w:b/>
+      <w:bCs/>
+      <w:sz w:val="20"/>
+      <w:szCs w:val="20"/>
     </w:rPr>
   </w:style>
 </w:styles>
@@ -2169,4 +3764,16 @@
     </a:ext>
   </a:extLst>
 </a:theme>
+</file>
+
+<file path=customXml/item1.xml><?xml version="1.0" encoding="utf-8"?>
+<b:Sources xmlns:b="http://schemas.openxmlformats.org/officeDocument/2006/bibliography" xmlns="http://schemas.openxmlformats.org/officeDocument/2006/bibliography" SelectedStyle="\APASixthEditionOfficeOnline.xsl" StyleName="APA" Version="6"/>
+</file>
+
+<file path=customXml/itemProps1.xml><?xml version="1.0" encoding="utf-8"?>
+<ds:datastoreItem xmlns:ds="http://schemas.openxmlformats.org/officeDocument/2006/customXml" ds:itemID="{3DD55B93-6BC3-4591-9AA8-12BF9CD19E0F}">
+  <ds:schemaRefs>
+    <ds:schemaRef ds:uri="http://schemas.openxmlformats.org/officeDocument/2006/bibliography"/>
+  </ds:schemaRefs>
+</ds:datastoreItem>
 </file>
</xml_diff>

<commit_message>
Enable Django admin for user profile model
</commit_message>
<xml_diff>
--- a/Gitbash Notes.docx
+++ b/Gitbash Notes.docx
@@ -58,25 +58,7 @@
           <w:sz w:val="18"/>
           <w:szCs w:val="18"/>
         </w:rPr>
-        <w:t xml:space="preserve">Open </w:t>
-      </w:r>
-      <w:proofErr w:type="spellStart"/>
-      <w:r>
-        <w:rPr>
-          <w:rFonts w:ascii="Lucida Console" w:hAnsi="Lucida Console" w:cs="Lucida Console"/>
-          <w:sz w:val="18"/>
-          <w:szCs w:val="18"/>
-        </w:rPr>
-        <w:t>Gitbash</w:t>
-      </w:r>
-      <w:proofErr w:type="spellEnd"/>
-      <w:r>
-        <w:rPr>
-          <w:rFonts w:ascii="Lucida Console" w:hAnsi="Lucida Console" w:cs="Lucida Console"/>
-          <w:sz w:val="18"/>
-          <w:szCs w:val="18"/>
-        </w:rPr>
-        <w:t xml:space="preserve"> to source folder</w:t>
+        <w:t>Open Gitbash to source folder</w:t>
       </w:r>
     </w:p>
     <w:p>
@@ -144,18 +126,8 @@
           <w:sz w:val="18"/>
           <w:szCs w:val="18"/>
         </w:rPr>
-        <w:t xml:space="preserve">$ vagrant </w:t>
-      </w:r>
-      <w:proofErr w:type="spellStart"/>
-      <w:r>
-        <w:rPr>
-          <w:rFonts w:ascii="Lucida Console" w:hAnsi="Lucida Console" w:cs="Lucida Console"/>
-          <w:sz w:val="18"/>
-          <w:szCs w:val="18"/>
-        </w:rPr>
-        <w:t>ssh</w:t>
-      </w:r>
-      <w:proofErr w:type="spellEnd"/>
+        <w:t>$ vagrant ssh</w:t>
+      </w:r>
     </w:p>
     <w:p>
       <w:pPr>
@@ -222,25 +194,7 @@
           <w:sz w:val="18"/>
           <w:szCs w:val="18"/>
         </w:rPr>
-        <w:t xml:space="preserve">python -m </w:t>
-      </w:r>
-      <w:proofErr w:type="spellStart"/>
-      <w:r>
-        <w:rPr>
-          <w:rFonts w:ascii="Lucida Console" w:hAnsi="Lucida Console" w:cs="Lucida Console"/>
-          <w:sz w:val="18"/>
-          <w:szCs w:val="18"/>
-        </w:rPr>
-        <w:t>venv</w:t>
-      </w:r>
-      <w:proofErr w:type="spellEnd"/>
-      <w:r>
-        <w:rPr>
-          <w:rFonts w:ascii="Lucida Console" w:hAnsi="Lucida Console" w:cs="Lucida Console"/>
-          <w:sz w:val="18"/>
-          <w:szCs w:val="18"/>
-        </w:rPr>
-        <w:t xml:space="preserve"> ~/env</w:t>
+        <w:t>python -m venv ~/env</w:t>
       </w:r>
     </w:p>
     <w:p>
@@ -384,98 +338,42 @@
           <w:sz w:val="18"/>
           <w:szCs w:val="18"/>
         </w:rPr>
-        <w:t xml:space="preserve">django-admin.py </w:t>
-      </w:r>
-      <w:proofErr w:type="spellStart"/>
-      <w:r>
-        <w:rPr>
-          <w:rFonts w:ascii="Lucida Console" w:hAnsi="Lucida Console" w:cs="Lucida Console"/>
-          <w:sz w:val="18"/>
-          <w:szCs w:val="18"/>
-        </w:rPr>
-        <w:t>startproject</w:t>
-      </w:r>
-      <w:proofErr w:type="spellEnd"/>
-      <w:r>
-        <w:rPr>
-          <w:rFonts w:ascii="Lucida Console" w:hAnsi="Lucida Console" w:cs="Lucida Console"/>
-          <w:sz w:val="18"/>
-          <w:szCs w:val="18"/>
-        </w:rPr>
-        <w:t xml:space="preserve"> profiles_</w:t>
-      </w:r>
-      <w:proofErr w:type="gramStart"/>
-      <w:r>
-        <w:rPr>
-          <w:rFonts w:ascii="Lucida Console" w:hAnsi="Lucida Console" w:cs="Lucida Console"/>
-          <w:sz w:val="18"/>
-          <w:szCs w:val="18"/>
-        </w:rPr>
-        <w:t>project .</w:t>
-      </w:r>
-      <w:proofErr w:type="gramEnd"/>
-    </w:p>
-    <w:p>
-      <w:pPr>
-        <w:autoSpaceDE w:val="0"/>
-        <w:autoSpaceDN w:val="0"/>
-        <w:adjustRightInd w:val="0"/>
-        <w:spacing w:after="0" w:line="240" w:lineRule="auto"/>
-        <w:rPr>
-          <w:rFonts w:ascii="Lucida Console" w:hAnsi="Lucida Console" w:cs="Lucida Console"/>
-          <w:sz w:val="18"/>
-          <w:szCs w:val="18"/>
-        </w:rPr>
-      </w:pPr>
-    </w:p>
-    <w:p>
-      <w:pPr>
-        <w:autoSpaceDE w:val="0"/>
-        <w:autoSpaceDN w:val="0"/>
-        <w:adjustRightInd w:val="0"/>
-        <w:spacing w:after="0" w:line="240" w:lineRule="auto"/>
-        <w:rPr>
-          <w:rFonts w:ascii="Lucida Console" w:hAnsi="Lucida Console" w:cs="Lucida Console"/>
-          <w:sz w:val="18"/>
-          <w:szCs w:val="18"/>
-        </w:rPr>
-      </w:pPr>
-      <w:r>
-        <w:rPr>
-          <w:rFonts w:ascii="Lucida Console" w:hAnsi="Lucida Console" w:cs="Lucida Console"/>
-          <w:sz w:val="18"/>
-          <w:szCs w:val="18"/>
-        </w:rPr>
-        <w:t xml:space="preserve">python manage.py </w:t>
-      </w:r>
-      <w:proofErr w:type="spellStart"/>
-      <w:r>
-        <w:rPr>
-          <w:rFonts w:ascii="Lucida Console" w:hAnsi="Lucida Console" w:cs="Lucida Console"/>
-          <w:sz w:val="18"/>
-          <w:szCs w:val="18"/>
-        </w:rPr>
-        <w:t>startapp</w:t>
-      </w:r>
-      <w:proofErr w:type="spellEnd"/>
-      <w:r>
-        <w:rPr>
-          <w:rFonts w:ascii="Lucida Console" w:hAnsi="Lucida Console" w:cs="Lucida Console"/>
-          <w:sz w:val="18"/>
-          <w:szCs w:val="18"/>
-        </w:rPr>
-        <w:t xml:space="preserve"> </w:t>
-      </w:r>
-      <w:proofErr w:type="spellStart"/>
-      <w:r>
-        <w:rPr>
-          <w:rFonts w:ascii="Lucida Console" w:hAnsi="Lucida Console" w:cs="Lucida Console"/>
-          <w:sz w:val="18"/>
-          <w:szCs w:val="18"/>
-        </w:rPr>
-        <w:t>profiles_api</w:t>
-      </w:r>
-      <w:proofErr w:type="spellEnd"/>
+        <w:t>django-admin.py startproject profiles_project .</w:t>
+      </w:r>
+    </w:p>
+    <w:p>
+      <w:pPr>
+        <w:autoSpaceDE w:val="0"/>
+        <w:autoSpaceDN w:val="0"/>
+        <w:adjustRightInd w:val="0"/>
+        <w:spacing w:after="0" w:line="240" w:lineRule="auto"/>
+        <w:rPr>
+          <w:rFonts w:ascii="Lucida Console" w:hAnsi="Lucida Console" w:cs="Lucida Console"/>
+          <w:sz w:val="18"/>
+          <w:szCs w:val="18"/>
+        </w:rPr>
+      </w:pPr>
+    </w:p>
+    <w:p>
+      <w:pPr>
+        <w:autoSpaceDE w:val="0"/>
+        <w:autoSpaceDN w:val="0"/>
+        <w:adjustRightInd w:val="0"/>
+        <w:spacing w:after="0" w:line="240" w:lineRule="auto"/>
+        <w:rPr>
+          <w:rFonts w:ascii="Lucida Console" w:hAnsi="Lucida Console" w:cs="Lucida Console"/>
+          <w:sz w:val="18"/>
+          <w:szCs w:val="18"/>
+        </w:rPr>
+      </w:pPr>
+      <w:r>
+        <w:rPr>
+          <w:rFonts w:ascii="Lucida Console" w:hAnsi="Lucida Console" w:cs="Lucida Console"/>
+          <w:sz w:val="18"/>
+          <w:szCs w:val="18"/>
+        </w:rPr>
+        <w:t>python manage.py startapp profiles_api</w:t>
+      </w:r>
     </w:p>
     <w:p>
       <w:pPr>
@@ -509,25 +407,7 @@
           <w:sz w:val="18"/>
           <w:szCs w:val="18"/>
         </w:rPr>
-        <w:t xml:space="preserve">python manage.py </w:t>
-      </w:r>
-      <w:proofErr w:type="spellStart"/>
-      <w:r>
-        <w:rPr>
-          <w:rFonts w:ascii="Lucida Console" w:hAnsi="Lucida Console" w:cs="Lucida Console"/>
-          <w:sz w:val="18"/>
-          <w:szCs w:val="18"/>
-        </w:rPr>
-        <w:t>runserver</w:t>
-      </w:r>
-      <w:proofErr w:type="spellEnd"/>
-      <w:r>
-        <w:rPr>
-          <w:rFonts w:ascii="Lucida Console" w:hAnsi="Lucida Console" w:cs="Lucida Console"/>
-          <w:sz w:val="18"/>
-          <w:szCs w:val="18"/>
-        </w:rPr>
-        <w:t xml:space="preserve"> 0.0.0.0:8000</w:t>
+        <w:t>python manage.py runserver 0.0.0.0:8000</w:t>
       </w:r>
       <w:commentRangeEnd w:id="1"/>
       <w:r>
@@ -568,121 +448,75 @@
           <w:sz w:val="18"/>
           <w:szCs w:val="18"/>
         </w:rPr>
-        <w:t xml:space="preserve">In local project </w:t>
-      </w:r>
-      <w:proofErr w:type="spellStart"/>
-      <w:r>
-        <w:rPr>
-          <w:rFonts w:ascii="Lucida Console" w:hAnsi="Lucida Console" w:cs="Lucida Console"/>
-          <w:sz w:val="18"/>
-          <w:szCs w:val="18"/>
-        </w:rPr>
-        <w:t>Gitbash</w:t>
-      </w:r>
-      <w:proofErr w:type="spellEnd"/>
-      <w:r>
-        <w:rPr>
-          <w:rFonts w:ascii="Lucida Console" w:hAnsi="Lucida Console" w:cs="Lucida Console"/>
-          <w:sz w:val="18"/>
-          <w:szCs w:val="18"/>
-        </w:rPr>
-        <w:t xml:space="preserve"> (not virtual environment):</w:t>
-      </w:r>
-    </w:p>
-    <w:p>
-      <w:pPr>
-        <w:autoSpaceDE w:val="0"/>
-        <w:autoSpaceDN w:val="0"/>
-        <w:adjustRightInd w:val="0"/>
-        <w:spacing w:after="0" w:line="240" w:lineRule="auto"/>
-        <w:rPr>
-          <w:rFonts w:ascii="Lucida Console" w:hAnsi="Lucida Console" w:cs="Lucida Console"/>
-          <w:sz w:val="18"/>
-          <w:szCs w:val="18"/>
-        </w:rPr>
-      </w:pPr>
-    </w:p>
-    <w:p>
-      <w:pPr>
-        <w:autoSpaceDE w:val="0"/>
-        <w:autoSpaceDN w:val="0"/>
-        <w:adjustRightInd w:val="0"/>
-        <w:spacing w:after="0" w:line="240" w:lineRule="auto"/>
-        <w:rPr>
-          <w:rFonts w:ascii="Lucida Console" w:hAnsi="Lucida Console" w:cs="Lucida Console"/>
-          <w:sz w:val="18"/>
-          <w:szCs w:val="18"/>
-        </w:rPr>
-      </w:pPr>
-      <w:r>
-        <w:rPr>
-          <w:rFonts w:ascii="Lucida Console" w:hAnsi="Lucida Console" w:cs="Lucida Console"/>
-          <w:sz w:val="18"/>
-          <w:szCs w:val="18"/>
-        </w:rPr>
-        <w:t xml:space="preserve">git </w:t>
-      </w:r>
-      <w:proofErr w:type="gramStart"/>
-      <w:r>
-        <w:rPr>
-          <w:rFonts w:ascii="Lucida Console" w:hAnsi="Lucida Console" w:cs="Lucida Console"/>
-          <w:sz w:val="18"/>
-          <w:szCs w:val="18"/>
-        </w:rPr>
-        <w:t>add .</w:t>
-      </w:r>
-      <w:proofErr w:type="gramEnd"/>
-    </w:p>
-    <w:p>
-      <w:pPr>
-        <w:autoSpaceDE w:val="0"/>
-        <w:autoSpaceDN w:val="0"/>
-        <w:adjustRightInd w:val="0"/>
-        <w:spacing w:after="0" w:line="240" w:lineRule="auto"/>
-        <w:rPr>
-          <w:rFonts w:ascii="Lucida Console" w:hAnsi="Lucida Console" w:cs="Lucida Console"/>
-          <w:sz w:val="18"/>
-          <w:szCs w:val="18"/>
-        </w:rPr>
-      </w:pPr>
-    </w:p>
-    <w:p>
-      <w:pPr>
-        <w:autoSpaceDE w:val="0"/>
-        <w:autoSpaceDN w:val="0"/>
-        <w:adjustRightInd w:val="0"/>
-        <w:spacing w:after="0" w:line="240" w:lineRule="auto"/>
-        <w:rPr>
-          <w:rFonts w:ascii="Lucida Console" w:hAnsi="Lucida Console" w:cs="Lucida Console"/>
-          <w:sz w:val="18"/>
-          <w:szCs w:val="18"/>
-        </w:rPr>
-      </w:pPr>
-      <w:r>
-        <w:rPr>
-          <w:rFonts w:ascii="Lucida Console" w:hAnsi="Lucida Console" w:cs="Lucida Console"/>
-          <w:sz w:val="18"/>
-          <w:szCs w:val="18"/>
-        </w:rPr>
-        <w:t xml:space="preserve">git commit -am "Created </w:t>
-      </w:r>
-      <w:proofErr w:type="spellStart"/>
-      <w:r>
-        <w:rPr>
-          <w:rFonts w:ascii="Lucida Console" w:hAnsi="Lucida Console" w:cs="Lucida Console"/>
-          <w:sz w:val="18"/>
-          <w:szCs w:val="18"/>
-        </w:rPr>
-        <w:t>django</w:t>
-      </w:r>
-      <w:proofErr w:type="spellEnd"/>
-      <w:r>
-        <w:rPr>
-          <w:rFonts w:ascii="Lucida Console" w:hAnsi="Lucida Console" w:cs="Lucida Console"/>
-          <w:sz w:val="18"/>
-          <w:szCs w:val="18"/>
-        </w:rPr>
-        <w:t xml:space="preserve"> project and app"</w:t>
+        <w:t>In local project Gitbash (not virtual environment):</w:t>
+      </w:r>
+    </w:p>
+    <w:p>
+      <w:pPr>
+        <w:autoSpaceDE w:val="0"/>
+        <w:autoSpaceDN w:val="0"/>
+        <w:adjustRightInd w:val="0"/>
+        <w:spacing w:after="0" w:line="240" w:lineRule="auto"/>
+        <w:rPr>
+          <w:rFonts w:ascii="Lucida Console" w:hAnsi="Lucida Console" w:cs="Lucida Console"/>
+          <w:sz w:val="18"/>
+          <w:szCs w:val="18"/>
+        </w:rPr>
+      </w:pPr>
+    </w:p>
+    <w:p>
+      <w:pPr>
+        <w:autoSpaceDE w:val="0"/>
+        <w:autoSpaceDN w:val="0"/>
+        <w:adjustRightInd w:val="0"/>
+        <w:spacing w:after="0" w:line="240" w:lineRule="auto"/>
+        <w:rPr>
+          <w:rFonts w:ascii="Lucida Console" w:hAnsi="Lucida Console" w:cs="Lucida Console"/>
+          <w:sz w:val="18"/>
+          <w:szCs w:val="18"/>
+        </w:rPr>
+      </w:pPr>
+      <w:r>
+        <w:rPr>
+          <w:rFonts w:ascii="Lucida Console" w:hAnsi="Lucida Console" w:cs="Lucida Console"/>
+          <w:sz w:val="18"/>
+          <w:szCs w:val="18"/>
+        </w:rPr>
+        <w:t>git add .</w:t>
+      </w:r>
+    </w:p>
+    <w:p>
+      <w:pPr>
+        <w:autoSpaceDE w:val="0"/>
+        <w:autoSpaceDN w:val="0"/>
+        <w:adjustRightInd w:val="0"/>
+        <w:spacing w:after="0" w:line="240" w:lineRule="auto"/>
+        <w:rPr>
+          <w:rFonts w:ascii="Lucida Console" w:hAnsi="Lucida Console" w:cs="Lucida Console"/>
+          <w:sz w:val="18"/>
+          <w:szCs w:val="18"/>
+        </w:rPr>
+      </w:pPr>
+    </w:p>
+    <w:p>
+      <w:pPr>
+        <w:autoSpaceDE w:val="0"/>
+        <w:autoSpaceDN w:val="0"/>
+        <w:adjustRightInd w:val="0"/>
+        <w:spacing w:after="0" w:line="240" w:lineRule="auto"/>
+        <w:rPr>
+          <w:rFonts w:ascii="Lucida Console" w:hAnsi="Lucida Console" w:cs="Lucida Console"/>
+          <w:sz w:val="18"/>
+          <w:szCs w:val="18"/>
+        </w:rPr>
+      </w:pPr>
+      <w:r>
+        <w:rPr>
+          <w:rFonts w:ascii="Lucida Console" w:hAnsi="Lucida Console" w:cs="Lucida Console"/>
+          <w:sz w:val="18"/>
+          <w:szCs w:val="18"/>
+        </w:rPr>
+        <w:t>git commit -am "Created django project and app"</w:t>
       </w:r>
     </w:p>
     <w:p>
@@ -906,110 +740,30 @@
     </w:p>
     <w:p>
       <w:r>
-        <w:t xml:space="preserve">from </w:t>
-      </w:r>
-      <w:proofErr w:type="spellStart"/>
-      <w:r>
-        <w:t>django.db</w:t>
-      </w:r>
-      <w:proofErr w:type="spellEnd"/>
-      <w:r>
-        <w:t xml:space="preserve"> import models</w:t>
-      </w:r>
-    </w:p>
-    <w:p>
-      <w:r>
-        <w:t xml:space="preserve">from </w:t>
-      </w:r>
-      <w:proofErr w:type="spellStart"/>
-      <w:proofErr w:type="gramStart"/>
-      <w:r>
-        <w:t>django.contrib</w:t>
-      </w:r>
-      <w:proofErr w:type="gramEnd"/>
-      <w:r>
-        <w:t>.auth.models</w:t>
-      </w:r>
-      <w:proofErr w:type="spellEnd"/>
-      <w:r>
-        <w:t xml:space="preserve"> import </w:t>
-      </w:r>
-      <w:proofErr w:type="spellStart"/>
-      <w:r>
-        <w:t>AbstractBaseUser</w:t>
-      </w:r>
-      <w:proofErr w:type="spellEnd"/>
-    </w:p>
-    <w:p>
-      <w:r>
-        <w:t xml:space="preserve">from </w:t>
-      </w:r>
-      <w:proofErr w:type="spellStart"/>
-      <w:proofErr w:type="gramStart"/>
-      <w:r>
-        <w:t>django.contrib</w:t>
-      </w:r>
-      <w:proofErr w:type="gramEnd"/>
-      <w:r>
-        <w:t>.auth.models</w:t>
-      </w:r>
-      <w:proofErr w:type="spellEnd"/>
-      <w:r>
-        <w:t xml:space="preserve"> import </w:t>
-      </w:r>
-      <w:proofErr w:type="spellStart"/>
-      <w:r>
-        <w:t>PermissionsMixin</w:t>
-      </w:r>
-      <w:proofErr w:type="spellEnd"/>
-    </w:p>
-    <w:p>
-      <w:r>
-        <w:t xml:space="preserve">from </w:t>
-      </w:r>
-      <w:proofErr w:type="spellStart"/>
-      <w:proofErr w:type="gramStart"/>
-      <w:r>
-        <w:t>django.contrib</w:t>
-      </w:r>
-      <w:proofErr w:type="gramEnd"/>
-      <w:r>
-        <w:t>.auth.models</w:t>
-      </w:r>
-      <w:proofErr w:type="spellEnd"/>
-      <w:r>
-        <w:t xml:space="preserve"> import </w:t>
-      </w:r>
-      <w:proofErr w:type="spellStart"/>
-      <w:r>
-        <w:t>BaseUserManager</w:t>
-      </w:r>
-      <w:proofErr w:type="spellEnd"/>
+        <w:t>from django.db import models</w:t>
+      </w:r>
+    </w:p>
+    <w:p>
+      <w:r>
+        <w:t>from django.contrib.auth.models import AbstractBaseUser</w:t>
+      </w:r>
+    </w:p>
+    <w:p>
+      <w:r>
+        <w:t>from django.contrib.auth.models import PermissionsMixin</w:t>
+      </w:r>
+    </w:p>
+    <w:p>
+      <w:r>
+        <w:t>from django.contrib.auth.models import BaseUserManager</w:t>
+      </w:r>
     </w:p>
     <w:p/>
     <w:p/>
     <w:p>
       <w:commentRangeStart w:id="2"/>
       <w:r>
-        <w:t xml:space="preserve">class </w:t>
-      </w:r>
-      <w:proofErr w:type="spellStart"/>
-      <w:proofErr w:type="gramStart"/>
-      <w:r>
-        <w:t>UserProfileManager</w:t>
-      </w:r>
-      <w:proofErr w:type="spellEnd"/>
-      <w:r>
-        <w:t>(</w:t>
-      </w:r>
-      <w:proofErr w:type="spellStart"/>
-      <w:proofErr w:type="gramEnd"/>
-      <w:r>
-        <w:t>BaseUserManager</w:t>
-      </w:r>
-      <w:proofErr w:type="spellEnd"/>
-      <w:r>
-        <w:t>):</w:t>
+        <w:t>class UserProfileManager(BaseUserManager):</w:t>
       </w:r>
     </w:p>
     <w:p>
@@ -1020,23 +774,7 @@
     <w:p/>
     <w:p>
       <w:r>
-        <w:t xml:space="preserve">    def </w:t>
-      </w:r>
-      <w:proofErr w:type="spellStart"/>
-      <w:r>
-        <w:t>create_</w:t>
-      </w:r>
-      <w:proofErr w:type="gramStart"/>
-      <w:r>
-        <w:t>user</w:t>
-      </w:r>
-      <w:proofErr w:type="spellEnd"/>
-      <w:r>
-        <w:t>(</w:t>
-      </w:r>
-      <w:proofErr w:type="gramEnd"/>
-      <w:r>
-        <w:t>self, email, name, password=None):</w:t>
+        <w:t xml:space="preserve">    def create_user(self, email, name, password=None):</w:t>
       </w:r>
     </w:p>
     <w:p>
@@ -1052,91 +790,29 @@
     <w:p>
       <w:r>
         <w:lastRenderedPageBreak/>
-        <w:t xml:space="preserve">            raise </w:t>
-      </w:r>
-      <w:proofErr w:type="spellStart"/>
-      <w:proofErr w:type="gramStart"/>
-      <w:r>
-        <w:t>ValueError</w:t>
-      </w:r>
-      <w:proofErr w:type="spellEnd"/>
-      <w:r>
-        <w:t>(</w:t>
-      </w:r>
-      <w:proofErr w:type="gramEnd"/>
-      <w:r>
-        <w:t>'User must have an email address')</w:t>
+        <w:t xml:space="preserve">            raise ValueError('User must have an email address')</w:t>
       </w:r>
     </w:p>
     <w:p/>
     <w:p>
       <w:r>
-        <w:t xml:space="preserve">        email = </w:t>
-      </w:r>
-      <w:proofErr w:type="spellStart"/>
-      <w:proofErr w:type="gramStart"/>
-      <w:r>
-        <w:t>self.normalize</w:t>
-      </w:r>
-      <w:proofErr w:type="gramEnd"/>
-      <w:r>
-        <w:t>_email</w:t>
-      </w:r>
-      <w:proofErr w:type="spellEnd"/>
-      <w:r>
-        <w:t>(email)</w:t>
-      </w:r>
-    </w:p>
-    <w:p>
-      <w:r>
-        <w:t xml:space="preserve">        user = </w:t>
-      </w:r>
-      <w:proofErr w:type="spellStart"/>
-      <w:proofErr w:type="gramStart"/>
-      <w:r>
-        <w:t>self.model</w:t>
-      </w:r>
-      <w:proofErr w:type="spellEnd"/>
-      <w:proofErr w:type="gramEnd"/>
-      <w:r>
-        <w:t>(email=email, name=name)</w:t>
+        <w:t xml:space="preserve">        email = self.normalize_email(email)</w:t>
+      </w:r>
+    </w:p>
+    <w:p>
+      <w:r>
+        <w:t xml:space="preserve">        user = self.model(email=email, name=name)</w:t>
       </w:r>
     </w:p>
     <w:p/>
     <w:p>
       <w:r>
-        <w:t xml:space="preserve">        </w:t>
-      </w:r>
-      <w:proofErr w:type="spellStart"/>
-      <w:r>
-        <w:t>user.set_password</w:t>
-      </w:r>
-      <w:proofErr w:type="spellEnd"/>
-      <w:r>
-        <w:t>(password)</w:t>
-      </w:r>
-    </w:p>
-    <w:p>
-      <w:r>
-        <w:t xml:space="preserve">        </w:t>
-      </w:r>
-      <w:proofErr w:type="spellStart"/>
-      <w:proofErr w:type="gramStart"/>
-      <w:r>
-        <w:t>user.save</w:t>
-      </w:r>
-      <w:proofErr w:type="spellEnd"/>
-      <w:proofErr w:type="gramEnd"/>
-      <w:r>
-        <w:t>(using=self._</w:t>
-      </w:r>
-      <w:proofErr w:type="spellStart"/>
-      <w:r>
-        <w:t>db</w:t>
-      </w:r>
-      <w:proofErr w:type="spellEnd"/>
-      <w:r>
-        <w:t>)</w:t>
+        <w:t xml:space="preserve">        user.set_password(password)</w:t>
+      </w:r>
+    </w:p>
+    <w:p>
+      <w:r>
+        <w:t xml:space="preserve">        user.save(using=self._db)</w:t>
       </w:r>
     </w:p>
     <w:p/>
@@ -1148,23 +824,7 @@
     <w:p/>
     <w:p>
       <w:r>
-        <w:t xml:space="preserve">    def </w:t>
-      </w:r>
-      <w:proofErr w:type="spellStart"/>
-      <w:r>
-        <w:t>create_</w:t>
-      </w:r>
-      <w:proofErr w:type="gramStart"/>
-      <w:r>
-        <w:t>superuser</w:t>
-      </w:r>
-      <w:proofErr w:type="spellEnd"/>
-      <w:r>
-        <w:t>(</w:t>
-      </w:r>
-      <w:proofErr w:type="gramEnd"/>
-      <w:r>
-        <w:t>self, email, name, password):</w:t>
+        <w:t xml:space="preserve">    def create_superuser(self, email, name, password):</w:t>
       </w:r>
     </w:p>
     <w:p>
@@ -1174,70 +834,23 @@
     </w:p>
     <w:p>
       <w:r>
-        <w:t xml:space="preserve">        user = </w:t>
-      </w:r>
-      <w:proofErr w:type="spellStart"/>
-      <w:proofErr w:type="gramStart"/>
-      <w:r>
-        <w:t>self.create</w:t>
-      </w:r>
-      <w:proofErr w:type="gramEnd"/>
-      <w:r>
-        <w:t>_user</w:t>
-      </w:r>
-      <w:proofErr w:type="spellEnd"/>
-      <w:r>
-        <w:t>(email, name, password)</w:t>
+        <w:t xml:space="preserve">        user = self.create_user(email, name, password)</w:t>
       </w:r>
     </w:p>
     <w:p/>
     <w:p>
       <w:r>
-        <w:t xml:space="preserve">        </w:t>
-      </w:r>
-      <w:proofErr w:type="spellStart"/>
-      <w:r>
-        <w:t>user.is_superuser</w:t>
-      </w:r>
-      <w:proofErr w:type="spellEnd"/>
-      <w:r>
-        <w:t>=True</w:t>
-      </w:r>
-    </w:p>
-    <w:p>
-      <w:r>
-        <w:t xml:space="preserve">        </w:t>
-      </w:r>
-      <w:proofErr w:type="spellStart"/>
-      <w:r>
-        <w:t>user.is_staff</w:t>
-      </w:r>
-      <w:proofErr w:type="spellEnd"/>
-      <w:r>
-        <w:t xml:space="preserve"> = True</w:t>
-      </w:r>
-    </w:p>
-    <w:p>
-      <w:r>
-        <w:t xml:space="preserve">        </w:t>
-      </w:r>
-      <w:proofErr w:type="spellStart"/>
-      <w:proofErr w:type="gramStart"/>
-      <w:r>
-        <w:t>user.save</w:t>
-      </w:r>
-      <w:proofErr w:type="spellEnd"/>
-      <w:proofErr w:type="gramEnd"/>
-      <w:r>
-        <w:t>(using=self._</w:t>
-      </w:r>
-      <w:proofErr w:type="spellStart"/>
-      <w:r>
-        <w:t>db</w:t>
-      </w:r>
-      <w:proofErr w:type="spellEnd"/>
-      <w:r>
-        <w:t>)</w:t>
+        <w:t xml:space="preserve">        user.is_superuser=True</w:t>
+      </w:r>
+    </w:p>
+    <w:p>
+      <w:r>
+        <w:t xml:space="preserve">        user.is_staff = True</w:t>
+      </w:r>
+    </w:p>
+    <w:p>
+      <w:r>
+        <w:t xml:space="preserve">        user.save(using=self._db)</w:t>
       </w:r>
     </w:p>
     <w:p/>
@@ -1258,33 +871,7 @@
     <w:p>
       <w:commentRangeStart w:id="3"/>
       <w:r>
-        <w:t xml:space="preserve">class </w:t>
-      </w:r>
-      <w:proofErr w:type="spellStart"/>
-      <w:proofErr w:type="gramStart"/>
-      <w:r>
-        <w:t>UserProfile</w:t>
-      </w:r>
-      <w:proofErr w:type="spellEnd"/>
-      <w:r>
-        <w:t>(</w:t>
-      </w:r>
-      <w:proofErr w:type="spellStart"/>
-      <w:proofErr w:type="gramEnd"/>
-      <w:r>
-        <w:t>AbstractBaseUser</w:t>
-      </w:r>
-      <w:proofErr w:type="spellEnd"/>
-      <w:r>
-        <w:t xml:space="preserve">, </w:t>
-      </w:r>
-      <w:proofErr w:type="spellStart"/>
-      <w:r>
-        <w:t>PermissionsMixin</w:t>
-      </w:r>
-      <w:proofErr w:type="spellEnd"/>
-      <w:r>
-        <w:t>):</w:t>
+        <w:t>class UserProfile(AbstractBaseUser, PermissionsMixin):</w:t>
       </w:r>
     </w:p>
     <w:p>
@@ -1294,113 +881,28 @@
     </w:p>
     <w:p>
       <w:r>
-        <w:t xml:space="preserve">    email = </w:t>
-      </w:r>
-      <w:proofErr w:type="spellStart"/>
-      <w:proofErr w:type="gramStart"/>
-      <w:r>
-        <w:t>models.EmailField</w:t>
-      </w:r>
-      <w:proofErr w:type="spellEnd"/>
-      <w:proofErr w:type="gramEnd"/>
-      <w:r>
-        <w:t>(</w:t>
-      </w:r>
-      <w:proofErr w:type="spellStart"/>
-      <w:r>
-        <w:t>max_length</w:t>
-      </w:r>
-      <w:proofErr w:type="spellEnd"/>
-      <w:r>
-        <w:t>=255, unique=True)</w:t>
-      </w:r>
-    </w:p>
-    <w:p>
-      <w:r>
-        <w:t xml:space="preserve">    name = </w:t>
-      </w:r>
-      <w:proofErr w:type="spellStart"/>
-      <w:proofErr w:type="gramStart"/>
-      <w:r>
-        <w:t>models.CharField</w:t>
-      </w:r>
-      <w:proofErr w:type="spellEnd"/>
-      <w:proofErr w:type="gramEnd"/>
-      <w:r>
-        <w:t>(</w:t>
-      </w:r>
-      <w:proofErr w:type="spellStart"/>
-      <w:r>
-        <w:t>max_length</w:t>
-      </w:r>
-      <w:proofErr w:type="spellEnd"/>
-      <w:r>
-        <w:t>=255)</w:t>
-      </w:r>
-    </w:p>
-    <w:p>
-      <w:r>
-        <w:t xml:space="preserve">    </w:t>
-      </w:r>
-      <w:proofErr w:type="spellStart"/>
-      <w:r>
-        <w:t>is_active</w:t>
-      </w:r>
-      <w:proofErr w:type="spellEnd"/>
-      <w:r>
-        <w:t xml:space="preserve"> = </w:t>
-      </w:r>
-      <w:proofErr w:type="spellStart"/>
-      <w:proofErr w:type="gramStart"/>
-      <w:r>
-        <w:t>models.BooleanField</w:t>
-      </w:r>
-      <w:proofErr w:type="spellEnd"/>
-      <w:proofErr w:type="gramEnd"/>
-      <w:r>
-        <w:t>(default=True)</w:t>
-      </w:r>
-    </w:p>
-    <w:p>
-      <w:r>
-        <w:t xml:space="preserve">    </w:t>
-      </w:r>
-      <w:proofErr w:type="spellStart"/>
-      <w:r>
-        <w:t>is_staff</w:t>
-      </w:r>
-      <w:proofErr w:type="spellEnd"/>
-      <w:r>
-        <w:t xml:space="preserve"> = </w:t>
-      </w:r>
-      <w:proofErr w:type="spellStart"/>
-      <w:proofErr w:type="gramStart"/>
-      <w:r>
-        <w:t>models.BooleanField</w:t>
-      </w:r>
-      <w:proofErr w:type="spellEnd"/>
-      <w:proofErr w:type="gramEnd"/>
-      <w:r>
-        <w:t>(default=False)</w:t>
+        <w:t xml:space="preserve">    email = models.EmailField(max_length=255, unique=True)</w:t>
+      </w:r>
+    </w:p>
+    <w:p>
+      <w:r>
+        <w:t xml:space="preserve">    name = models.CharField(max_length=255)</w:t>
+      </w:r>
+    </w:p>
+    <w:p>
+      <w:r>
+        <w:t xml:space="preserve">    is_active = models.BooleanField(default=True)</w:t>
+      </w:r>
+    </w:p>
+    <w:p>
+      <w:r>
+        <w:t xml:space="preserve">    is_staff = models.BooleanField(default=False)</w:t>
       </w:r>
     </w:p>
     <w:p/>
     <w:p>
       <w:r>
-        <w:t xml:space="preserve">    objects = </w:t>
-      </w:r>
-      <w:proofErr w:type="spellStart"/>
-      <w:proofErr w:type="gramStart"/>
-      <w:r>
-        <w:t>UserProfileManager</w:t>
-      </w:r>
-      <w:proofErr w:type="spellEnd"/>
-      <w:r>
-        <w:t>(</w:t>
-      </w:r>
-      <w:proofErr w:type="gramEnd"/>
-      <w:r>
-        <w:t>)</w:t>
+        <w:t xml:space="preserve">    objects = UserProfileManager()</w:t>
       </w:r>
     </w:p>
     <w:p/>
@@ -1417,15 +919,7 @@
     <w:p/>
     <w:p>
       <w:r>
-        <w:t xml:space="preserve">    def </w:t>
-      </w:r>
-      <w:proofErr w:type="spellStart"/>
-      <w:r>
-        <w:t>get_full_name</w:t>
-      </w:r>
-      <w:proofErr w:type="spellEnd"/>
-      <w:r>
-        <w:t>(self):</w:t>
+        <w:t xml:space="preserve">    def get_full_name(self):</w:t>
       </w:r>
     </w:p>
     <w:p>
@@ -1441,15 +935,7 @@
     <w:p/>
     <w:p>
       <w:r>
-        <w:t xml:space="preserve">    def </w:t>
-      </w:r>
-      <w:proofErr w:type="spellStart"/>
-      <w:r>
-        <w:t>get_short_name</w:t>
-      </w:r>
-      <w:proofErr w:type="spellEnd"/>
-      <w:r>
-        <w:t>(self):</w:t>
+        <w:t xml:space="preserve">    def get_short_name(self):</w:t>
       </w:r>
     </w:p>
     <w:p>
@@ -1465,15 +951,7 @@
     <w:p/>
     <w:p>
       <w:r>
-        <w:t xml:space="preserve">    </w:t>
-      </w:r>
-      <w:proofErr w:type="spellStart"/>
-      <w:r>
-        <w:t>def__str</w:t>
-      </w:r>
-      <w:proofErr w:type="spellEnd"/>
-      <w:r>
-        <w:t>__(self):</w:t>
+        <w:t xml:space="preserve">    def__str__(self):</w:t>
       </w:r>
     </w:p>
     <w:p>
@@ -1483,16 +961,9 @@
     </w:p>
     <w:p>
       <w:r>
-        <w:t xml:space="preserve">        return </w:t>
-      </w:r>
-      <w:proofErr w:type="spellStart"/>
-      <w:proofErr w:type="gramStart"/>
-      <w:r>
-        <w:t>self.email</w:t>
+        <w:t xml:space="preserve">        return self.email</w:t>
       </w:r>
       <w:commentRangeEnd w:id="3"/>
-      <w:proofErr w:type="spellEnd"/>
-      <w:proofErr w:type="gramEnd"/>
       <w:r>
         <w:rPr>
           <w:rStyle w:val="CommentReference"/>
@@ -1536,70 +1007,24 @@
           <w:sz w:val="18"/>
           <w:szCs w:val="18"/>
         </w:rPr>
-        <w:t>In Oracle, go to ‘</w:t>
-      </w:r>
-      <w:proofErr w:type="spellStart"/>
-      <w:r>
-        <w:rPr>
-          <w:rFonts w:ascii="Lucida Console" w:hAnsi="Lucida Console" w:cs="Lucida Console"/>
-          <w:sz w:val="18"/>
-          <w:szCs w:val="18"/>
-        </w:rPr>
-        <w:t>profile_project</w:t>
-      </w:r>
-      <w:proofErr w:type="spellEnd"/>
-      <w:r>
-        <w:rPr>
-          <w:rFonts w:ascii="Lucida Console" w:hAnsi="Lucida Console" w:cs="Lucida Console"/>
-          <w:sz w:val="18"/>
-          <w:szCs w:val="18"/>
-        </w:rPr>
-        <w:t>’ folder and then ‘settings.py’ subfolder and add new line at bottom of standard script:</w:t>
-      </w:r>
-    </w:p>
-    <w:p>
-      <w:pPr>
-        <w:rPr>
-          <w:rFonts w:ascii="Lucida Console" w:hAnsi="Lucida Console" w:cs="Lucida Console"/>
-          <w:sz w:val="18"/>
-          <w:szCs w:val="18"/>
-        </w:rPr>
-      </w:pPr>
-      <w:r>
-        <w:rPr>
-          <w:rFonts w:ascii="Lucida Console" w:hAnsi="Lucida Console" w:cs="Lucida Console"/>
-          <w:sz w:val="18"/>
-          <w:szCs w:val="18"/>
-        </w:rPr>
-        <w:t>AUTH_USER_MODEL = '</w:t>
-      </w:r>
-      <w:proofErr w:type="spellStart"/>
-      <w:r>
-        <w:rPr>
-          <w:rFonts w:ascii="Lucida Console" w:hAnsi="Lucida Console" w:cs="Lucida Console"/>
-          <w:sz w:val="18"/>
-          <w:szCs w:val="18"/>
-        </w:rPr>
-        <w:t>profiles_</w:t>
-      </w:r>
-      <w:proofErr w:type="gramStart"/>
-      <w:r>
-        <w:rPr>
-          <w:rFonts w:ascii="Lucida Console" w:hAnsi="Lucida Console" w:cs="Lucida Console"/>
-          <w:sz w:val="18"/>
-          <w:szCs w:val="18"/>
-        </w:rPr>
-        <w:t>api.UserProfile</w:t>
-      </w:r>
-      <w:proofErr w:type="spellEnd"/>
-      <w:proofErr w:type="gramEnd"/>
-      <w:r>
-        <w:rPr>
-          <w:rFonts w:ascii="Lucida Console" w:hAnsi="Lucida Console" w:cs="Lucida Console"/>
-          <w:sz w:val="18"/>
-          <w:szCs w:val="18"/>
-        </w:rPr>
-        <w:t>'</w:t>
+        <w:t>In Oracle, go to ‘profile_project’ folder and then ‘settings.py’ subfolder and add new line at bottom of standard script:</w:t>
+      </w:r>
+    </w:p>
+    <w:p>
+      <w:pPr>
+        <w:rPr>
+          <w:rFonts w:ascii="Lucida Console" w:hAnsi="Lucida Console" w:cs="Lucida Console"/>
+          <w:sz w:val="18"/>
+          <w:szCs w:val="18"/>
+        </w:rPr>
+      </w:pPr>
+      <w:r>
+        <w:rPr>
+          <w:rFonts w:ascii="Lucida Console" w:hAnsi="Lucida Console" w:cs="Lucida Console"/>
+          <w:sz w:val="18"/>
+          <w:szCs w:val="18"/>
+        </w:rPr>
+        <w:t>AUTH_USER_MODEL = 'profiles_api.UserProfile'</w:t>
       </w:r>
     </w:p>
     <w:p>
@@ -1646,25 +1071,7 @@
           <w:sz w:val="18"/>
           <w:szCs w:val="18"/>
         </w:rPr>
-        <w:t xml:space="preserve">Open up </w:t>
-      </w:r>
-      <w:proofErr w:type="spellStart"/>
-      <w:r>
-        <w:rPr>
-          <w:rFonts w:ascii="Lucida Console" w:hAnsi="Lucida Console" w:cs="Lucida Console"/>
-          <w:sz w:val="18"/>
-          <w:szCs w:val="18"/>
-        </w:rPr>
-        <w:t>Gitbash</w:t>
-      </w:r>
-      <w:proofErr w:type="spellEnd"/>
-      <w:r>
-        <w:rPr>
-          <w:rFonts w:ascii="Lucida Console" w:hAnsi="Lucida Console" w:cs="Lucida Console"/>
-          <w:sz w:val="18"/>
-          <w:szCs w:val="18"/>
-        </w:rPr>
-        <w:t xml:space="preserve"> in local folder:</w:t>
+        <w:t>Open up Gitbash in local folder:</w:t>
       </w:r>
     </w:p>
     <w:p>
@@ -1698,18 +1105,8 @@
           <w:sz w:val="18"/>
           <w:szCs w:val="18"/>
         </w:rPr>
-        <w:t xml:space="preserve">vagrant </w:t>
-      </w:r>
-      <w:proofErr w:type="spellStart"/>
-      <w:r>
-        <w:rPr>
-          <w:rFonts w:ascii="Lucida Console" w:hAnsi="Lucida Console" w:cs="Lucida Console"/>
-          <w:sz w:val="18"/>
-          <w:szCs w:val="18"/>
-        </w:rPr>
-        <w:t>ssh</w:t>
-      </w:r>
-      <w:proofErr w:type="spellEnd"/>
+        <w:t>vagrant ssh</w:t>
+      </w:r>
     </w:p>
     <w:p>
       <w:pPr>
@@ -1789,36 +1186,287 @@
           <w:sz w:val="18"/>
           <w:szCs w:val="18"/>
         </w:rPr>
-        <w:t xml:space="preserve">python manage.py </w:t>
-      </w:r>
-      <w:proofErr w:type="spellStart"/>
-      <w:r>
-        <w:rPr>
-          <w:rFonts w:ascii="Lucida Console" w:hAnsi="Lucida Console" w:cs="Lucida Console"/>
-          <w:sz w:val="18"/>
-          <w:szCs w:val="18"/>
-        </w:rPr>
-        <w:t>makemigrations</w:t>
-      </w:r>
-      <w:proofErr w:type="spellEnd"/>
-      <w:r>
-        <w:rPr>
-          <w:rFonts w:ascii="Lucida Console" w:hAnsi="Lucida Console" w:cs="Lucida Console"/>
-          <w:sz w:val="18"/>
-          <w:szCs w:val="18"/>
-        </w:rPr>
-        <w:t xml:space="preserve"> </w:t>
-      </w:r>
-      <w:proofErr w:type="spellStart"/>
-      <w:r>
-        <w:rPr>
-          <w:rFonts w:ascii="Lucida Console" w:hAnsi="Lucida Console" w:cs="Lucida Console"/>
-          <w:sz w:val="18"/>
-          <w:szCs w:val="18"/>
-        </w:rPr>
-        <w:t>profiles_api</w:t>
-      </w:r>
-      <w:proofErr w:type="spellEnd"/>
+        <w:t>python manage.py makemigrations profiles_api</w:t>
+      </w:r>
+    </w:p>
+    <w:p>
+      <w:pPr>
+        <w:rPr>
+          <w:rFonts w:ascii="Lucida Console" w:hAnsi="Lucida Console" w:cs="Lucida Console"/>
+          <w:sz w:val="18"/>
+          <w:szCs w:val="18"/>
+        </w:rPr>
+      </w:pPr>
+      <w:r>
+        <w:rPr>
+          <w:rFonts w:ascii="Lucida Console" w:hAnsi="Lucida Console" w:cs="Lucida Console"/>
+          <w:sz w:val="18"/>
+          <w:szCs w:val="18"/>
+        </w:rPr>
+        <w:t>then</w:t>
+      </w:r>
+    </w:p>
+    <w:p>
+      <w:pPr>
+        <w:autoSpaceDE w:val="0"/>
+        <w:autoSpaceDN w:val="0"/>
+        <w:adjustRightInd w:val="0"/>
+        <w:spacing w:after="0" w:line="240" w:lineRule="auto"/>
+        <w:rPr>
+          <w:rFonts w:ascii="Lucida Console" w:hAnsi="Lucida Console" w:cs="Lucida Console"/>
+          <w:sz w:val="18"/>
+          <w:szCs w:val="18"/>
+        </w:rPr>
+      </w:pPr>
+      <w:r>
+        <w:rPr>
+          <w:rFonts w:ascii="Lucida Console" w:hAnsi="Lucida Console" w:cs="Lucida Console"/>
+          <w:sz w:val="18"/>
+          <w:szCs w:val="18"/>
+        </w:rPr>
+        <w:t>python manage.py migrate</w:t>
+      </w:r>
+    </w:p>
+    <w:p>
+      <w:pPr>
+        <w:rPr>
+          <w:rFonts w:ascii="Lucida Console" w:hAnsi="Lucida Console" w:cs="Lucida Console"/>
+          <w:sz w:val="18"/>
+          <w:szCs w:val="18"/>
+        </w:rPr>
+      </w:pPr>
+    </w:p>
+    <w:p>
+      <w:pPr>
+        <w:rPr>
+          <w:rFonts w:ascii="Lucida Console" w:hAnsi="Lucida Console" w:cs="Lucida Console"/>
+          <w:sz w:val="18"/>
+          <w:szCs w:val="18"/>
+        </w:rPr>
+      </w:pPr>
+      <w:r>
+        <w:rPr>
+          <w:rFonts w:ascii="Lucida Console" w:hAnsi="Lucida Console" w:cs="Lucida Console"/>
+          <w:sz w:val="18"/>
+          <w:szCs w:val="18"/>
+        </w:rPr>
+        <w:t>Then open a new Gitbash terminal and type:</w:t>
+      </w:r>
+    </w:p>
+    <w:p>
+      <w:pPr>
+        <w:rPr>
+          <w:rFonts w:ascii="Lucida Console" w:hAnsi="Lucida Console" w:cs="Lucida Console"/>
+          <w:sz w:val="18"/>
+          <w:szCs w:val="18"/>
+        </w:rPr>
+      </w:pPr>
+      <w:r>
+        <w:rPr>
+          <w:rFonts w:ascii="Lucida Console" w:hAnsi="Lucida Console" w:cs="Lucida Console"/>
+          <w:sz w:val="18"/>
+          <w:szCs w:val="18"/>
+        </w:rPr>
+        <w:t>git add .</w:t>
+      </w:r>
+    </w:p>
+    <w:p>
+      <w:pPr>
+        <w:rPr>
+          <w:rFonts w:ascii="Lucida Console" w:hAnsi="Lucida Console" w:cs="Lucida Console"/>
+          <w:sz w:val="18"/>
+          <w:szCs w:val="18"/>
+        </w:rPr>
+      </w:pPr>
+      <w:r>
+        <w:rPr>
+          <w:rFonts w:ascii="Lucida Console" w:hAnsi="Lucida Console" w:cs="Lucida Console"/>
+          <w:sz w:val="18"/>
+          <w:szCs w:val="18"/>
+        </w:rPr>
+        <w:lastRenderedPageBreak/>
+        <w:t>git commit -am "Added custom user profile model, manager and migrations"</w:t>
+      </w:r>
+    </w:p>
+    <w:p>
+      <w:pPr>
+        <w:rPr>
+          <w:rFonts w:ascii="Lucida Console" w:hAnsi="Lucida Console" w:cs="Lucida Console"/>
+          <w:sz w:val="18"/>
+          <w:szCs w:val="18"/>
+        </w:rPr>
+      </w:pPr>
+      <w:r>
+        <w:rPr>
+          <w:rFonts w:ascii="Lucida Console" w:hAnsi="Lucida Console" w:cs="Lucida Console"/>
+          <w:sz w:val="18"/>
+          <w:szCs w:val="18"/>
+        </w:rPr>
+        <w:t>git push origin</w:t>
+      </w:r>
+    </w:p>
+    <w:p>
+      <w:pPr>
+        <w:rPr>
+          <w:rFonts w:ascii="Lucida Console" w:hAnsi="Lucida Console" w:cs="Lucida Console"/>
+          <w:b/>
+          <w:bCs/>
+          <w:sz w:val="18"/>
+          <w:szCs w:val="18"/>
+          <w:u w:val="single"/>
+        </w:rPr>
+      </w:pPr>
+      <w:r>
+        <w:rPr>
+          <w:rFonts w:ascii="Lucida Console" w:hAnsi="Lucida Console" w:cs="Lucida Console"/>
+          <w:b/>
+          <w:bCs/>
+          <w:sz w:val="18"/>
+          <w:szCs w:val="18"/>
+          <w:u w:val="single"/>
+        </w:rPr>
+        <w:t>Set up Django admin</w:t>
+      </w:r>
+    </w:p>
+    <w:p>
+      <w:pPr>
+        <w:rPr>
+          <w:rFonts w:ascii="Lucida Console" w:hAnsi="Lucida Console" w:cs="Lucida Console"/>
+          <w:b/>
+          <w:bCs/>
+          <w:sz w:val="18"/>
+          <w:szCs w:val="18"/>
+        </w:rPr>
+      </w:pPr>
+      <w:r>
+        <w:rPr>
+          <w:rFonts w:ascii="Lucida Console" w:hAnsi="Lucida Console" w:cs="Lucida Console"/>
+          <w:b/>
+          <w:bCs/>
+          <w:sz w:val="18"/>
+          <w:szCs w:val="18"/>
+        </w:rPr>
+        <w:t>Creating a SuperUser</w:t>
+      </w:r>
+    </w:p>
+    <w:p>
+      <w:pPr>
+        <w:rPr>
+          <w:rFonts w:ascii="Lucida Console" w:hAnsi="Lucida Console" w:cs="Lucida Console"/>
+          <w:sz w:val="18"/>
+          <w:szCs w:val="18"/>
+        </w:rPr>
+      </w:pPr>
+      <w:r>
+        <w:rPr>
+          <w:rFonts w:ascii="Lucida Console" w:hAnsi="Lucida Console" w:cs="Lucida Console"/>
+          <w:sz w:val="18"/>
+          <w:szCs w:val="18"/>
+        </w:rPr>
+        <w:t>Open Gitbash</w:t>
+      </w:r>
+    </w:p>
+    <w:p>
+      <w:pPr>
+        <w:rPr>
+          <w:rFonts w:ascii="Lucida Console" w:hAnsi="Lucida Console" w:cs="Lucida Console"/>
+          <w:sz w:val="18"/>
+          <w:szCs w:val="18"/>
+        </w:rPr>
+      </w:pPr>
+      <w:r>
+        <w:rPr>
+          <w:rFonts w:ascii="Lucida Console" w:hAnsi="Lucida Console" w:cs="Lucida Console"/>
+          <w:sz w:val="18"/>
+          <w:szCs w:val="18"/>
+        </w:rPr>
+        <w:t>Type:</w:t>
+      </w:r>
+    </w:p>
+    <w:p>
+      <w:pPr>
+        <w:rPr>
+          <w:rFonts w:ascii="Lucida Console" w:hAnsi="Lucida Console" w:cs="Lucida Console"/>
+          <w:sz w:val="18"/>
+          <w:szCs w:val="18"/>
+        </w:rPr>
+      </w:pPr>
+      <w:r>
+        <w:rPr>
+          <w:rFonts w:ascii="Lucida Console" w:hAnsi="Lucida Console" w:cs="Lucida Console"/>
+          <w:sz w:val="18"/>
+          <w:szCs w:val="18"/>
+        </w:rPr>
+        <w:t>vagrant ssh</w:t>
+      </w:r>
+    </w:p>
+    <w:p>
+      <w:pPr>
+        <w:rPr>
+          <w:rFonts w:ascii="Lucida Console" w:hAnsi="Lucida Console" w:cs="Lucida Console"/>
+          <w:sz w:val="18"/>
+          <w:szCs w:val="18"/>
+        </w:rPr>
+      </w:pPr>
+      <w:r>
+        <w:rPr>
+          <w:rFonts w:ascii="Lucida Console" w:hAnsi="Lucida Console" w:cs="Lucida Console"/>
+          <w:sz w:val="18"/>
+          <w:szCs w:val="18"/>
+        </w:rPr>
+        <w:t>cd /vagrant</w:t>
+      </w:r>
+    </w:p>
+    <w:p>
+      <w:pPr>
+        <w:rPr>
+          <w:rFonts w:ascii="Lucida Console" w:hAnsi="Lucida Console" w:cs="Lucida Console"/>
+          <w:sz w:val="18"/>
+          <w:szCs w:val="18"/>
+        </w:rPr>
+      </w:pPr>
+      <w:r>
+        <w:rPr>
+          <w:rFonts w:ascii="Lucida Console" w:hAnsi="Lucida Console" w:cs="Lucida Console"/>
+          <w:sz w:val="18"/>
+          <w:szCs w:val="18"/>
+        </w:rPr>
+        <w:t>source ~/env/bin/activate</w:t>
+      </w:r>
+    </w:p>
+    <w:p>
+      <w:pPr>
+        <w:rPr>
+          <w:rFonts w:ascii="Lucida Console" w:hAnsi="Lucida Console" w:cs="Lucida Console"/>
+          <w:sz w:val="18"/>
+          <w:szCs w:val="18"/>
+        </w:rPr>
+      </w:pPr>
+      <w:r>
+        <w:rPr>
+          <w:rFonts w:ascii="Lucida Console" w:hAnsi="Lucida Console" w:cs="Lucida Console"/>
+          <w:sz w:val="18"/>
+          <w:szCs w:val="18"/>
+        </w:rPr>
+        <w:t>python manage.py createsuperuser</w:t>
+      </w:r>
+    </w:p>
+    <w:p>
+      <w:pPr>
+        <w:rPr>
+          <w:rFonts w:ascii="Lucida Console" w:hAnsi="Lucida Console" w:cs="Lucida Console"/>
+          <w:sz w:val="18"/>
+          <w:szCs w:val="18"/>
+        </w:rPr>
+      </w:pPr>
+      <w:r>
+        <w:rPr>
+          <w:rFonts w:ascii="Lucida Console" w:hAnsi="Lucida Console" w:cs="Lucida Console"/>
+          <w:sz w:val="18"/>
+          <w:szCs w:val="18"/>
+        </w:rPr>
+        <w:t>enter email passwords etc</w:t>
+      </w:r>
     </w:p>
     <w:sectPr>
       <w:pgSz w:w="12240" w:h="15840"/>
@@ -1857,25 +1505,7 @@
           <w:sz w:val="18"/>
           <w:szCs w:val="18"/>
         </w:rPr>
-        <w:t xml:space="preserve">Type </w:t>
-      </w:r>
-      <w:proofErr w:type="gramStart"/>
-      <w:r>
-        <w:rPr>
-          <w:rFonts w:ascii="Lucida Console" w:hAnsi="Lucida Console" w:cs="Lucida Console"/>
-          <w:sz w:val="18"/>
-          <w:szCs w:val="18"/>
-        </w:rPr>
-        <w:t>deactivate</w:t>
-      </w:r>
-      <w:proofErr w:type="gramEnd"/>
-      <w:r>
-        <w:rPr>
-          <w:rFonts w:ascii="Lucida Console" w:hAnsi="Lucida Console" w:cs="Lucida Console"/>
-          <w:sz w:val="18"/>
-          <w:szCs w:val="18"/>
-        </w:rPr>
-        <w:t xml:space="preserve"> if you want to come off the virtual environment</w:t>
+        <w:t>Type deactivate if you want to come off the virtual environment</w:t>
       </w:r>
     </w:p>
     <w:p>

</xml_diff>